<commit_message>
wrote report for q3 and some code changes
</commit_message>
<xml_diff>
--- a/Report.docx
+++ b/Report.docx
@@ -48,7 +48,7 @@
           <w:rtl/>
         </w:rPr>
         <w:drawing>
-          <wp:anchor distT="0" distB="0" distL="114300" distR="114300" simplePos="0" relativeHeight="251652608" behindDoc="0" locked="0" layoutInCell="1" allowOverlap="1" wp14:anchorId="7908100E" wp14:editId="7165087F">
+          <wp:anchor distT="0" distB="0" distL="114300" distR="114300" simplePos="0" relativeHeight="251651584" behindDoc="0" locked="0" layoutInCell="1" allowOverlap="1" wp14:anchorId="7908100E" wp14:editId="7DA66FD2">
             <wp:simplePos x="0" y="0"/>
             <wp:positionH relativeFrom="column">
               <wp:posOffset>0</wp:posOffset>
@@ -110,7 +110,7 @@
           <w:rtl/>
         </w:rPr>
         <w:drawing>
-          <wp:anchor distT="0" distB="0" distL="114300" distR="114300" simplePos="0" relativeHeight="251651584" behindDoc="0" locked="0" layoutInCell="1" allowOverlap="1" wp14:anchorId="18157191" wp14:editId="4C03E6AC">
+          <wp:anchor distT="0" distB="0" distL="114300" distR="114300" simplePos="0" relativeHeight="251650560" behindDoc="0" locked="0" layoutInCell="1" allowOverlap="1" wp14:anchorId="18157191" wp14:editId="751CD754">
             <wp:simplePos x="0" y="0"/>
             <wp:positionH relativeFrom="column">
               <wp:posOffset>4252595</wp:posOffset>
@@ -442,7 +442,6 @@
         <w:ind w:hanging="24"/>
         <w:jc w:val="center"/>
         <w:rPr>
-          <w:rFonts w:hint="cs"/>
           <w:sz w:val="36"/>
           <w:szCs w:val="36"/>
           <w:rtl/>
@@ -485,6 +484,13 @@
     </w:p>
     <w:sdt>
       <w:sdtPr>
+        <w:rPr>
+          <w:rFonts w:asciiTheme="majorBidi" w:eastAsiaTheme="minorHAnsi" w:hAnsiTheme="majorBidi" w:cs="B Nazanin"/>
+          <w:color w:val="000000" w:themeColor="text1"/>
+          <w:sz w:val="24"/>
+          <w:szCs w:val="28"/>
+          <w:lang w:bidi="fa-IR"/>
+        </w:rPr>
         <w:id w:val="923614738"/>
         <w:docPartObj>
           <w:docPartGallery w:val="Table of Contents"/>
@@ -493,15 +499,10 @@
       </w:sdtPr>
       <w:sdtEndPr>
         <w:rPr>
-          <w:rFonts w:asciiTheme="majorBidi" w:eastAsiaTheme="minorHAnsi" w:hAnsiTheme="majorBidi" w:cs="B Nazanin"/>
           <w:b/>
           <w:bCs/>
           <w:noProof/>
-          <w:color w:val="000000" w:themeColor="text1"/>
-          <w:sz w:val="24"/>
-          <w:szCs w:val="28"/>
-          <w:rtl/>
-          <w:lang w:bidi="fa-IR"/>
+          <w:rtl/>
         </w:rPr>
       </w:sdtEndPr>
       <w:sdtContent>
@@ -540,23 +541,7 @@
                 <w:noProof/>
                 <w:rtl/>
               </w:rPr>
-              <w:t>سوال</w:t>
-            </w:r>
-            <w:r>
-              <w:rPr>
-                <w:rStyle w:val="Hyperlink"/>
-                <w:noProof/>
-                <w:rtl/>
-              </w:rPr>
-              <w:t xml:space="preserve"> </w:t>
-            </w:r>
-            <w:r>
-              <w:rPr>
-                <w:rStyle w:val="Hyperlink"/>
-                <w:noProof/>
-                <w:rtl/>
-              </w:rPr>
-              <w:t>1</w:t>
+              <w:t>سوال 1</w:t>
             </w:r>
             <w:r>
               <w:rPr>
@@ -1919,12 +1904,13 @@
       <w:r>
         <w:rPr>
           <w:noProof/>
+          <w:lang w:bidi="ar-SA"/>
         </w:rPr>
         <w:lastRenderedPageBreak/>
         <mc:AlternateContent>
           <mc:Choice Requires="wps">
             <w:drawing>
-              <wp:anchor distT="0" distB="0" distL="114300" distR="114300" simplePos="0" relativeHeight="251657216" behindDoc="0" locked="0" layoutInCell="1" allowOverlap="1" wp14:anchorId="57E382A9" wp14:editId="4CB53C1C">
+              <wp:anchor distT="0" distB="0" distL="114300" distR="114300" simplePos="0" relativeHeight="251653632" behindDoc="0" locked="0" layoutInCell="1" allowOverlap="1" wp14:anchorId="57E382A9" wp14:editId="6E7D9E16">
                 <wp:simplePos x="0" y="0"/>
                 <wp:positionH relativeFrom="column">
                   <wp:posOffset>66675</wp:posOffset>
@@ -2051,7 +2037,7 @@
                 <v:stroke joinstyle="miter"/>
                 <v:path gradientshapeok="t" o:connecttype="rect"/>
               </v:shapetype>
-              <v:shape id="Text Box 5" o:spid="_x0000_s1026" type="#_x0000_t202" style="position:absolute;left:0;text-align:left;margin-left:5.25pt;margin-top:372.4pt;width:419.9pt;height:.05pt;z-index:251657216;visibility:visible;mso-wrap-style:square;mso-wrap-distance-left:9pt;mso-wrap-distance-top:0;mso-wrap-distance-right:9pt;mso-wrap-distance-bottom:0;mso-position-horizontal:absolute;mso-position-horizontal-relative:text;mso-position-vertical:absolute;mso-position-vertical-relative:text;v-text-anchor:top" o:gfxdata="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" stroked="f">
+              <v:shape id="Text Box 5" o:spid="_x0000_s1026" type="#_x0000_t202" style="position:absolute;left:0;text-align:left;margin-left:5.25pt;margin-top:372.4pt;width:419.9pt;height:.05pt;z-index:251653632;visibility:visible;mso-wrap-style:square;mso-wrap-distance-left:9pt;mso-wrap-distance-top:0;mso-wrap-distance-right:9pt;mso-wrap-distance-bottom:0;mso-position-horizontal:absolute;mso-position-horizontal-relative:text;mso-position-vertical:absolute;mso-position-vertical-relative:text;v-text-anchor:top" o:gfxdata="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" stroked="f">
                 <v:textbox style="mso-fit-shape-to-text:t" inset="0,0,0,0">
                   <w:txbxContent>
                     <w:p>
@@ -2141,7 +2127,7 @@
           <w:lang w:bidi="ar-SA"/>
         </w:rPr>
         <w:drawing>
-          <wp:anchor distT="0" distB="0" distL="114300" distR="114300" simplePos="0" relativeHeight="251651072" behindDoc="0" locked="0" layoutInCell="1" allowOverlap="1" wp14:anchorId="42DF2DED" wp14:editId="5FCFE007">
+          <wp:anchor distT="0" distB="0" distL="114300" distR="114300" simplePos="0" relativeHeight="251649536" behindDoc="0" locked="0" layoutInCell="1" allowOverlap="1" wp14:anchorId="42DF2DED" wp14:editId="64269379">
             <wp:simplePos x="0" y="0"/>
             <wp:positionH relativeFrom="column">
               <wp:posOffset>66675</wp:posOffset>
@@ -2231,7 +2217,6 @@
     <w:p>
       <w:pPr>
         <w:rPr>
-          <w:rFonts w:hint="cs"/>
           <w:rtl/>
         </w:rPr>
       </w:pPr>
@@ -2317,7 +2302,7 @@
     <w:p>
       <w:pPr>
         <w:rPr>
-          <w:rFonts w:eastAsiaTheme="minorEastAsia" w:hint="cs"/>
+          <w:rFonts w:eastAsiaTheme="minorEastAsia"/>
         </w:rPr>
       </w:pPr>
     </w:p>
@@ -2328,7 +2313,7 @@
       <w:r>
         <w:lastRenderedPageBreak/>
         <w:drawing>
-          <wp:inline distT="0" distB="0" distL="0" distR="0" wp14:anchorId="3F1EAE15" wp14:editId="44D24EED">
+          <wp:inline distT="0" distB="0" distL="0" distR="0" wp14:anchorId="3F1EAE15" wp14:editId="36F46EEF">
             <wp:extent cx="5333333" cy="4000000"/>
             <wp:effectExtent l="0" t="0" r="1270" b="635"/>
             <wp:docPr id="11" name="Picture 11"/>
@@ -2374,9 +2359,6 @@
       <w:pPr>
         <w:pStyle w:val="Caption"/>
         <w:bidi w:val="0"/>
-        <w:rPr>
-          <w:rFonts w:hint="cs"/>
-        </w:rPr>
       </w:pPr>
       <w:r>
         <w:t>Figure</w:t>
@@ -2443,24 +2425,24 @@
     <w:p>
       <w:pPr>
         <w:rPr>
-          <w:rFonts w:hint="cs"/>
           <w:rtl/>
         </w:rPr>
       </w:pPr>
       <w:r>
         <w:rPr>
           <w:noProof/>
+          <w:lang w:bidi="ar-SA"/>
         </w:rPr>
         <mc:AlternateContent>
           <mc:Choice Requires="wps">
             <w:drawing>
-              <wp:anchor distT="0" distB="0" distL="114300" distR="114300" simplePos="0" relativeHeight="251654656" behindDoc="0" locked="0" layoutInCell="1" allowOverlap="1" wp14:anchorId="2B13AB27" wp14:editId="532AA088">
+              <wp:anchor distT="0" distB="0" distL="114300" distR="114300" simplePos="0" relativeHeight="251653632" behindDoc="0" locked="0" layoutInCell="1" allowOverlap="1" wp14:anchorId="2B13AB27" wp14:editId="5A50A8D4">
                 <wp:simplePos x="0" y="0"/>
                 <wp:positionH relativeFrom="column">
-                  <wp:posOffset>0</wp:posOffset>
+                  <wp:posOffset>676275</wp:posOffset>
                 </wp:positionH>
                 <wp:positionV relativeFrom="paragraph">
-                  <wp:posOffset>4023995</wp:posOffset>
+                  <wp:posOffset>4004945</wp:posOffset>
                 </wp:positionV>
                 <wp:extent cx="4210050" cy="635"/>
                 <wp:effectExtent l="0" t="0" r="0" b="0"/>
@@ -2577,7 +2559,7 @@
           </mc:Choice>
           <mc:Fallback>
             <w:pict>
-              <v:shape w14:anchorId="2B13AB27" id="Text Box 13" o:spid="_x0000_s1027" type="#_x0000_t202" style="position:absolute;left:0;text-align:left;margin-left:0;margin-top:316.85pt;width:331.5pt;height:.05pt;z-index:251654656;visibility:visible;mso-wrap-style:square;mso-wrap-distance-left:9pt;mso-wrap-distance-top:0;mso-wrap-distance-right:9pt;mso-wrap-distance-bottom:0;mso-position-horizontal:absolute;mso-position-horizontal-relative:text;mso-position-vertical:absolute;mso-position-vertical-relative:text;v-text-anchor:top" o:gfxdata="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" stroked="f">
+              <v:shape w14:anchorId="2B13AB27" id="Text Box 13" o:spid="_x0000_s1027" type="#_x0000_t202" style="position:absolute;left:0;text-align:left;margin-left:53.25pt;margin-top:315.35pt;width:331.5pt;height:.05pt;z-index:251653632;visibility:visible;mso-wrap-style:square;mso-wrap-distance-left:9pt;mso-wrap-distance-top:0;mso-wrap-distance-right:9pt;mso-wrap-distance-bottom:0;mso-position-horizontal:absolute;mso-position-horizontal-relative:text;mso-position-vertical:absolute;mso-position-vertical-relative:text;v-text-anchor:top" o:gfxdata="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" stroked="f">
                 <v:textbox style="mso-fit-shape-to-text:t" inset="0,0,0,0">
                   <w:txbxContent>
                     <w:p>
@@ -2668,13 +2650,13 @@
           <w:lang w:bidi="ar-SA"/>
         </w:rPr>
         <w:drawing>
-          <wp:anchor distT="0" distB="0" distL="114300" distR="114300" simplePos="0" relativeHeight="251653632" behindDoc="0" locked="0" layoutInCell="1" allowOverlap="1" wp14:anchorId="6257279C" wp14:editId="255D515B">
+          <wp:anchor distT="0" distB="0" distL="114300" distR="114300" simplePos="0" relativeHeight="251651584" behindDoc="0" locked="0" layoutInCell="1" allowOverlap="1" wp14:anchorId="6257279C" wp14:editId="6369BD55">
             <wp:simplePos x="0" y="0"/>
             <wp:positionH relativeFrom="column">
-              <wp:posOffset>0</wp:posOffset>
+              <wp:posOffset>676275</wp:posOffset>
             </wp:positionH>
             <wp:positionV relativeFrom="paragraph">
-              <wp:posOffset>810260</wp:posOffset>
+              <wp:posOffset>762635</wp:posOffset>
             </wp:positionV>
             <wp:extent cx="4210050" cy="3156585"/>
             <wp:effectExtent l="0" t="0" r="0" b="5715"/>
@@ -2735,7 +2717,7 @@
         </w:rPr>
         <w:lastRenderedPageBreak/>
         <w:drawing>
-          <wp:inline distT="0" distB="0" distL="0" distR="0" wp14:anchorId="4E3A0FEB" wp14:editId="0806E2A2">
+          <wp:inline distT="0" distB="0" distL="0" distR="0" wp14:anchorId="4E3A0FEB" wp14:editId="6A914A6E">
             <wp:extent cx="5565775" cy="3722370"/>
             <wp:effectExtent l="0" t="0" r="0" b="0"/>
             <wp:docPr id="14" name="Picture 14"/>
@@ -2781,9 +2763,6 @@
       <w:pPr>
         <w:pStyle w:val="Caption"/>
         <w:bidi w:val="0"/>
-        <w:rPr>
-          <w:rFonts w:hint="cs"/>
-        </w:rPr>
       </w:pPr>
       <w:r>
         <w:t>Figure</w:t>
@@ -2880,7 +2859,7 @@
           <w:rFonts w:hint="cs"/>
         </w:rPr>
         <w:drawing>
-          <wp:inline distT="0" distB="0" distL="0" distR="0" wp14:anchorId="7209125B" wp14:editId="0B311AC6">
+          <wp:inline distT="0" distB="0" distL="0" distR="0" wp14:anchorId="7209125B" wp14:editId="62E15505">
             <wp:extent cx="5565775" cy="3876675"/>
             <wp:effectExtent l="0" t="0" r="0" b="9525"/>
             <wp:docPr id="15" name="Picture 15"/>
@@ -2926,9 +2905,6 @@
       <w:pPr>
         <w:pStyle w:val="Caption"/>
         <w:bidi w:val="0"/>
-        <w:rPr>
-          <w:rFonts w:hint="cs"/>
-        </w:rPr>
       </w:pPr>
       <w:r>
         <w:t>Figure</w:t>
@@ -4006,7 +3982,7 @@
       <w:r>
         <w:lastRenderedPageBreak/>
         <w:drawing>
-          <wp:inline distT="0" distB="0" distL="0" distR="0" wp14:anchorId="20FFE3C3" wp14:editId="75DCE110">
+          <wp:inline distT="0" distB="0" distL="0" distR="0" wp14:anchorId="20FFE3C3" wp14:editId="798792B4">
             <wp:extent cx="4428000" cy="1062000"/>
             <wp:effectExtent l="0" t="0" r="0" b="5080"/>
             <wp:docPr id="1" name="Picture 1"/>
@@ -4328,7 +4304,7 @@
     <w:p>
       <w:pPr>
         <w:rPr>
-          <w:rFonts w:eastAsiaTheme="minorEastAsia" w:hint="cs"/>
+          <w:rFonts w:eastAsiaTheme="minorEastAsia"/>
           <w:rtl/>
         </w:rPr>
       </w:pPr>
@@ -4379,19 +4355,7 @@
             <w:rPr>
               <w:rFonts w:ascii="Cambria Math" w:eastAsiaTheme="minorEastAsia" w:hAnsi="Cambria Math"/>
             </w:rPr>
-            <m:t>+</m:t>
-          </m:r>
-          <m:r>
-            <w:rPr>
-              <w:rFonts w:ascii="Cambria Math" w:eastAsiaTheme="minorEastAsia" w:hAnsi="Cambria Math"/>
-            </w:rPr>
-            <m:t>α</m:t>
-          </m:r>
-          <m:r>
-            <w:rPr>
-              <w:rFonts w:ascii="Cambria Math" w:eastAsiaTheme="minorEastAsia" w:hAnsi="Cambria Math"/>
-            </w:rPr>
-            <m:t>y</m:t>
+            <m:t>+αy</m:t>
           </m:r>
           <m:d>
             <m:dPr>
@@ -4468,7 +4432,7 @@
     <w:p>
       <w:pPr>
         <w:rPr>
-          <w:rFonts w:eastAsiaTheme="minorEastAsia" w:hint="cs"/>
+          <w:rFonts w:eastAsiaTheme="minorEastAsia"/>
           <w:rtl/>
         </w:rPr>
       </w:pPr>
@@ -4598,19 +4562,7 @@
             <w:rPr>
               <w:rFonts w:ascii="Cambria Math" w:eastAsiaTheme="minorEastAsia" w:hAnsi="Cambria Math"/>
             </w:rPr>
-            <m:t>+</m:t>
-          </m:r>
-          <m:r>
-            <w:rPr>
-              <w:rFonts w:ascii="Cambria Math" w:eastAsiaTheme="minorEastAsia" w:hAnsi="Cambria Math"/>
-            </w:rPr>
-            <m:t>α</m:t>
-          </m:r>
-          <m:r>
-            <w:rPr>
-              <w:rFonts w:ascii="Cambria Math" w:eastAsiaTheme="minorEastAsia" w:hAnsi="Cambria Math"/>
-            </w:rPr>
-            <m:t>y</m:t>
+            <m:t>+αy</m:t>
           </m:r>
           <m:d>
             <m:dPr>
@@ -4628,13 +4580,7 @@
                 <w:rPr>
                   <w:rFonts w:ascii="Cambria Math" w:eastAsiaTheme="minorEastAsia" w:hAnsi="Cambria Math"/>
                 </w:rPr>
-                <m:t>0</m:t>
-              </m:r>
-              <m:r>
-                <w:rPr>
-                  <w:rFonts w:ascii="Cambria Math" w:eastAsiaTheme="minorEastAsia" w:hAnsi="Cambria Math"/>
-                </w:rPr>
-                <m:t>-n1</m:t>
+                <m:t>0-n1</m:t>
               </m:r>
             </m:e>
           </m:d>
@@ -4642,19 +4588,7 @@
             <w:rPr>
               <w:rFonts w:ascii="Cambria Math" w:eastAsiaTheme="minorEastAsia" w:hAnsi="Cambria Math"/>
             </w:rPr>
-            <m:t>=x[</m:t>
-          </m:r>
-          <m:r>
-            <w:rPr>
-              <w:rFonts w:ascii="Cambria Math" w:eastAsiaTheme="minorEastAsia" w:hAnsi="Cambria Math"/>
-            </w:rPr>
-            <m:t>0</m:t>
-          </m:r>
-          <m:r>
-            <w:rPr>
-              <w:rFonts w:ascii="Cambria Math" w:eastAsiaTheme="minorEastAsia" w:hAnsi="Cambria Math"/>
-            </w:rPr>
-            <m:t>]</m:t>
+            <m:t>=x[0]</m:t>
           </m:r>
         </m:oMath>
       </m:oMathPara>
@@ -4766,13 +4700,7 @@
             <w:rPr>
               <w:rFonts w:ascii="Cambria Math" w:eastAsiaTheme="minorEastAsia" w:hAnsi="Cambria Math"/>
             </w:rPr>
-            <m:t>+</m:t>
-          </m:r>
-          <m:r>
-            <w:rPr>
-              <w:rFonts w:ascii="Cambria Math" w:eastAsiaTheme="minorEastAsia" w:hAnsi="Cambria Math"/>
-            </w:rPr>
-            <m:t>αy</m:t>
+            <m:t>+αy</m:t>
           </m:r>
           <m:d>
             <m:dPr>
@@ -4798,25 +4726,7 @@
             <w:rPr>
               <w:rFonts w:ascii="Cambria Math" w:eastAsiaTheme="minorEastAsia" w:hAnsi="Cambria Math"/>
             </w:rPr>
-            <m:t xml:space="preserve"> </m:t>
-          </m:r>
-          <m:r>
-            <w:rPr>
-              <w:rFonts w:ascii="Cambria Math" w:eastAsiaTheme="minorEastAsia" w:hAnsi="Cambria Math"/>
-            </w:rPr>
-            <m:t>=δ[</m:t>
-          </m:r>
-          <m:r>
-            <w:rPr>
-              <w:rFonts w:ascii="Cambria Math" w:eastAsiaTheme="minorEastAsia" w:hAnsi="Cambria Math"/>
-            </w:rPr>
-            <m:t>n1</m:t>
-          </m:r>
-          <m:r>
-            <w:rPr>
-              <w:rFonts w:ascii="Cambria Math" w:eastAsiaTheme="minorEastAsia" w:hAnsi="Cambria Math"/>
-            </w:rPr>
-            <m:t>]</m:t>
+            <m:t xml:space="preserve"> =δ[n1]</m:t>
           </m:r>
         </m:oMath>
       </m:oMathPara>
@@ -4859,13 +4769,7 @@
             <w:rPr>
               <w:rFonts w:ascii="Cambria Math" w:eastAsiaTheme="minorEastAsia" w:hAnsi="Cambria Math"/>
             </w:rPr>
-            <m:t>=-</m:t>
-          </m:r>
-          <m:r>
-            <w:rPr>
-              <w:rFonts w:ascii="Cambria Math" w:eastAsiaTheme="minorEastAsia" w:hAnsi="Cambria Math"/>
-            </w:rPr>
-            <m:t>αy</m:t>
+            <m:t>=-αy</m:t>
           </m:r>
           <m:d>
             <m:dPr>
@@ -4920,13 +4824,7 @@
                 <w:rPr>
                   <w:rFonts w:ascii="Cambria Math" w:eastAsiaTheme="minorEastAsia" w:hAnsi="Cambria Math"/>
                 </w:rPr>
-                <m:t>k*</m:t>
-              </m:r>
-              <m:r>
-                <w:rPr>
-                  <w:rFonts w:ascii="Cambria Math" w:eastAsiaTheme="minorEastAsia" w:hAnsi="Cambria Math"/>
-                </w:rPr>
-                <m:t>n1</m:t>
+                <m:t>k*n1</m:t>
               </m:r>
             </m:e>
           </m:d>
@@ -4934,13 +4832,7 @@
             <w:rPr>
               <w:rFonts w:ascii="Cambria Math" w:eastAsiaTheme="minorEastAsia" w:hAnsi="Cambria Math"/>
             </w:rPr>
-            <m:t>=</m:t>
-          </m:r>
-          <m:r>
-            <w:rPr>
-              <w:rFonts w:ascii="Cambria Math" w:eastAsiaTheme="minorEastAsia" w:hAnsi="Cambria Math"/>
-            </w:rPr>
-            <m:t>h</m:t>
+            <m:t>=h</m:t>
           </m:r>
           <m:d>
             <m:dPr>
@@ -4982,19 +4874,7 @@
                 <w:rPr>
                   <w:rFonts w:ascii="Cambria Math" w:eastAsiaTheme="minorEastAsia" w:hAnsi="Cambria Math"/>
                 </w:rPr>
-                <m:t>(</m:t>
-              </m:r>
-              <m:r>
-                <w:rPr>
-                  <w:rFonts w:ascii="Cambria Math" w:eastAsiaTheme="minorEastAsia" w:hAnsi="Cambria Math"/>
-                </w:rPr>
-                <m:t>-α</m:t>
-              </m:r>
-              <m:r>
-                <w:rPr>
-                  <w:rFonts w:ascii="Cambria Math" w:eastAsiaTheme="minorEastAsia" w:hAnsi="Cambria Math"/>
-                </w:rPr>
-                <m:t>)</m:t>
+                <m:t>(-α)</m:t>
               </m:r>
             </m:e>
             <m:sup>
@@ -5012,49 +4892,49 @@
     <w:p>
       <w:pPr>
         <w:rPr>
+          <w:rFonts w:eastAsiaTheme="minorEastAsia"/>
+          <w:rtl/>
+        </w:rPr>
+      </w:pPr>
+      <w:r>
+        <w:rPr>
           <w:rFonts w:eastAsiaTheme="minorEastAsia" w:hint="cs"/>
           <w:rtl/>
         </w:rPr>
-      </w:pPr>
+        <w:t xml:space="preserve">مقادیر پاسخ ضربه سیستم معکوس تا </w:t>
+      </w:r>
+      <w:r>
+        <w:rPr>
+          <w:rFonts w:eastAsiaTheme="minorEastAsia"/>
+        </w:rPr>
+        <w:t>k=3</w:t>
+      </w:r>
       <w:r>
         <w:rPr>
           <w:rFonts w:eastAsiaTheme="minorEastAsia" w:hint="cs"/>
           <w:rtl/>
         </w:rPr>
-        <w:t xml:space="preserve">مقادیر پاسخ ضربه سیستم معکوس تا </w:t>
-      </w:r>
-      <w:r>
+        <w:t>‌ محاسبه شد و با استفاده از کانولوشن مقادیر سیگنال اصلی باز سازی گردید.</w:t>
+      </w:r>
+    </w:p>
+    <w:p>
+      <w:pPr>
         <w:rPr>
           <w:rFonts w:eastAsiaTheme="minorEastAsia"/>
         </w:rPr>
-        <w:t>k=3</w:t>
-      </w:r>
+      </w:pPr>
       <w:r>
         <w:rPr>
           <w:rFonts w:eastAsiaTheme="minorEastAsia" w:hint="cs"/>
           <w:rtl/>
         </w:rPr>
-        <w:t>‌ محاسبه شد و با استفاده از کانولوشن مقادیر سیگنال اصلی باز سازی گردید.</w:t>
+        <w:t>با افزایش تعداد ضرایب، تفاوت سیگنال بدست آمده و سیگنال اصلی کاهش یافت.</w:t>
       </w:r>
     </w:p>
     <w:p>
       <w:pPr>
         <w:rPr>
           <w:rFonts w:eastAsiaTheme="minorEastAsia"/>
-        </w:rPr>
-      </w:pPr>
-      <w:r>
-        <w:rPr>
-          <w:rFonts w:eastAsiaTheme="minorEastAsia" w:hint="cs"/>
-          <w:rtl/>
-        </w:rPr>
-        <w:t>با افزایش تعداد ضرایب، تفاوت سیگنال بدست آمده و سیگنال اصلی کاهش یافت.</w:t>
-      </w:r>
-    </w:p>
-    <w:p>
-      <w:pPr>
-        <w:rPr>
-          <w:rFonts w:eastAsiaTheme="minorEastAsia" w:hint="cs"/>
           <w:rtl/>
         </w:rPr>
       </w:pPr>
@@ -5103,7 +4983,7 @@
         </w:rPr>
         <w:lastRenderedPageBreak/>
         <w:drawing>
-          <wp:anchor distT="0" distB="0" distL="114300" distR="114300" simplePos="0" relativeHeight="251656704" behindDoc="0" locked="0" layoutInCell="1" allowOverlap="1" wp14:anchorId="39EA3338" wp14:editId="35B3196D">
+          <wp:anchor distT="0" distB="0" distL="114300" distR="114300" simplePos="0" relativeHeight="251655680" behindDoc="0" locked="0" layoutInCell="1" allowOverlap="1" wp14:anchorId="39EA3338" wp14:editId="61140730">
             <wp:simplePos x="0" y="0"/>
             <wp:positionH relativeFrom="column">
               <wp:posOffset>-914400</wp:posOffset>
@@ -5287,18 +5167,19 @@
     <w:p>
       <w:pPr>
         <w:rPr>
-          <w:rFonts w:eastAsiaTheme="minorEastAsia" w:hint="cs"/>
+          <w:rFonts w:eastAsiaTheme="minorEastAsia"/>
           <w:rtl/>
         </w:rPr>
       </w:pPr>
       <w:r>
         <w:rPr>
           <w:noProof/>
+          <w:lang w:bidi="ar-SA"/>
         </w:rPr>
         <mc:AlternateContent>
           <mc:Choice Requires="wps">
             <w:drawing>
-              <wp:anchor distT="0" distB="0" distL="114300" distR="114300" simplePos="0" relativeHeight="251658240" behindDoc="0" locked="0" layoutInCell="1" allowOverlap="1" wp14:anchorId="5D25A9BB" wp14:editId="32E332C1">
+              <wp:anchor distT="0" distB="0" distL="114300" distR="114300" simplePos="0" relativeHeight="251656704" behindDoc="0" locked="0" layoutInCell="1" allowOverlap="1" wp14:anchorId="5D25A9BB" wp14:editId="5864A9C2">
                 <wp:simplePos x="0" y="0"/>
                 <wp:positionH relativeFrom="column">
                   <wp:posOffset>-438150</wp:posOffset>
@@ -5427,7 +5308,7 @@
           </mc:Choice>
           <mc:Fallback>
             <w:pict>
-              <v:shape w14:anchorId="5D25A9BB" id="Text Box 20" o:spid="_x0000_s1028" type="#_x0000_t202" style="position:absolute;left:0;text-align:left;margin-left:-34.5pt;margin-top:459.9pt;width:520.5pt;height:.05pt;z-index:251658240;visibility:visible;mso-wrap-style:square;mso-wrap-distance-left:9pt;mso-wrap-distance-top:0;mso-wrap-distance-right:9pt;mso-wrap-distance-bottom:0;mso-position-horizontal:absolute;mso-position-horizontal-relative:text;mso-position-vertical:absolute;mso-position-vertical-relative:text;v-text-anchor:top" o:gfxdata="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" stroked="f">
+              <v:shape w14:anchorId="5D25A9BB" id="Text Box 20" o:spid="_x0000_s1028" type="#_x0000_t202" style="position:absolute;left:0;text-align:left;margin-left:-34.5pt;margin-top:459.9pt;width:520.5pt;height:.05pt;z-index:251656704;visibility:visible;mso-wrap-style:square;mso-wrap-distance-left:9pt;mso-wrap-distance-top:0;mso-wrap-distance-right:9pt;mso-wrap-distance-bottom:0;mso-position-horizontal:absolute;mso-position-horizontal-relative:text;mso-position-vertical:absolute;mso-position-vertical-relative:text;v-text-anchor:top" o:gfxdata="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" stroked="f">
                 <v:textbox style="mso-fit-shape-to-text:t" inset="0,0,0,0">
                   <w:txbxContent>
                     <w:p>
@@ -5525,7 +5406,7 @@
           <w:lang w:bidi="ar-SA"/>
         </w:rPr>
         <w:drawing>
-          <wp:anchor distT="0" distB="0" distL="114300" distR="114300" simplePos="0" relativeHeight="251667456" behindDoc="1" locked="0" layoutInCell="1" allowOverlap="1" wp14:anchorId="076B8429" wp14:editId="511EECE1">
+          <wp:anchor distT="0" distB="0" distL="114300" distR="114300" simplePos="0" relativeHeight="251660800" behindDoc="1" locked="0" layoutInCell="1" allowOverlap="1" wp14:anchorId="076B8429" wp14:editId="28D151D8">
             <wp:simplePos x="0" y="0"/>
             <wp:positionH relativeFrom="column">
               <wp:posOffset>-438150</wp:posOffset>
@@ -5611,7 +5492,7 @@
     <w:p>
       <w:pPr>
         <w:rPr>
-          <w:rFonts w:eastAsiaTheme="minorEastAsia" w:hint="cs"/>
+          <w:rFonts w:eastAsiaTheme="minorEastAsia"/>
           <w:rtl/>
         </w:rPr>
       </w:pPr>
@@ -5735,19 +5616,7 @@
                     <w:rPr>
                       <w:rFonts w:ascii="Cambria Math" w:eastAsiaTheme="minorEastAsia" w:hAnsi="Cambria Math"/>
                     </w:rPr>
-                    <m:t>-</m:t>
-                  </m:r>
-                  <m:r>
-                    <w:rPr>
-                      <w:rFonts w:ascii="Cambria Math" w:eastAsiaTheme="minorEastAsia" w:hAnsi="Cambria Math"/>
-                    </w:rPr>
-                    <m:t>jw</m:t>
-                  </m:r>
-                  <m:r>
-                    <w:rPr>
-                      <w:rFonts w:ascii="Cambria Math" w:eastAsiaTheme="minorEastAsia" w:hAnsi="Cambria Math"/>
-                    </w:rPr>
-                    <m:t>n1</m:t>
+                    <m:t>-jwn1</m:t>
                   </m:r>
                 </m:sup>
               </m:sSup>
@@ -5922,7 +5791,7 @@
     <w:p>
       <w:pPr>
         <w:rPr>
-          <w:rFonts w:eastAsiaTheme="minorEastAsia" w:hint="cs"/>
+          <w:rFonts w:eastAsiaTheme="minorEastAsia"/>
           <w:rtl/>
         </w:rPr>
       </w:pPr>
@@ -5978,19 +5847,20 @@
     <w:p>
       <w:pPr>
         <w:rPr>
-          <w:rFonts w:eastAsiaTheme="minorEastAsia" w:hint="cs"/>
+          <w:rFonts w:eastAsiaTheme="minorEastAsia"/>
           <w:rtl/>
         </w:rPr>
       </w:pPr>
       <w:r>
         <w:rPr>
           <w:noProof/>
+          <w:lang w:bidi="ar-SA"/>
         </w:rPr>
         <w:lastRenderedPageBreak/>
         <mc:AlternateContent>
           <mc:Choice Requires="wps">
             <w:drawing>
-              <wp:anchor distT="0" distB="0" distL="114300" distR="114300" simplePos="0" relativeHeight="251658752" behindDoc="0" locked="0" layoutInCell="1" allowOverlap="1" wp14:anchorId="262F20B1" wp14:editId="2A725A9E">
+              <wp:anchor distT="0" distB="0" distL="114300" distR="114300" simplePos="0" relativeHeight="251657728" behindDoc="0" locked="0" layoutInCell="1" allowOverlap="1" wp14:anchorId="262F20B1" wp14:editId="013D8132">
                 <wp:simplePos x="0" y="0"/>
                 <wp:positionH relativeFrom="column">
                   <wp:posOffset>-238760</wp:posOffset>
@@ -6113,7 +5983,7 @@
           </mc:Choice>
           <mc:Fallback>
             <w:pict>
-              <v:shape w14:anchorId="262F20B1" id="Text Box 22" o:spid="_x0000_s1029" type="#_x0000_t202" style="position:absolute;left:0;text-align:left;margin-left:-18.8pt;margin-top:301.2pt;width:488.7pt;height:.05pt;z-index:251658752;visibility:visible;mso-wrap-style:square;mso-wrap-distance-left:9pt;mso-wrap-distance-top:0;mso-wrap-distance-right:9pt;mso-wrap-distance-bottom:0;mso-position-horizontal:absolute;mso-position-horizontal-relative:text;mso-position-vertical:absolute;mso-position-vertical-relative:text;v-text-anchor:top" o:gfxdata="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" stroked="f">
+              <v:shape w14:anchorId="262F20B1" id="Text Box 22" o:spid="_x0000_s1029" type="#_x0000_t202" style="position:absolute;left:0;text-align:left;margin-left:-18.8pt;margin-top:301.2pt;width:488.7pt;height:.05pt;z-index:251657728;visibility:visible;mso-wrap-style:square;mso-wrap-distance-left:9pt;mso-wrap-distance-top:0;mso-wrap-distance-right:9pt;mso-wrap-distance-bottom:0;mso-position-horizontal:absolute;mso-position-horizontal-relative:text;mso-position-vertical:absolute;mso-position-vertical-relative:text;v-text-anchor:top" o:gfxdata="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" stroked="f">
                 <v:textbox style="mso-fit-shape-to-text:t" inset="0,0,0,0">
                   <w:txbxContent>
                     <w:p>
@@ -6205,7 +6075,7 @@
           <w:lang w:bidi="ar-SA"/>
         </w:rPr>
         <w:drawing>
-          <wp:anchor distT="0" distB="0" distL="114300" distR="114300" simplePos="0" relativeHeight="251668480" behindDoc="0" locked="0" layoutInCell="1" allowOverlap="1" wp14:anchorId="6A159D33" wp14:editId="000B21F0">
+          <wp:anchor distT="0" distB="0" distL="114300" distR="114300" simplePos="0" relativeHeight="251661824" behindDoc="0" locked="0" layoutInCell="1" allowOverlap="1" wp14:anchorId="6A159D33" wp14:editId="2F9217B5">
             <wp:simplePos x="0" y="0"/>
             <wp:positionH relativeFrom="column">
               <wp:posOffset>-238760</wp:posOffset>
@@ -6301,21 +6171,7 @@
           <w:rFonts w:eastAsiaTheme="minorEastAsia" w:hint="cs"/>
           <w:rtl/>
         </w:rPr>
-        <w:t xml:space="preserve">اکو </w:t>
-      </w:r>
-      <w:r>
-        <w:rPr>
-          <w:rFonts w:eastAsiaTheme="minorEastAsia" w:hint="cs"/>
-          <w:rtl/>
-        </w:rPr>
-        <w:t xml:space="preserve">دوم </w:t>
-      </w:r>
-      <w:r>
-        <w:rPr>
-          <w:rFonts w:eastAsiaTheme="minorEastAsia" w:hint="cs"/>
-          <w:rtl/>
-        </w:rPr>
-        <w:t xml:space="preserve">با تبدیل </w:t>
+        <w:t xml:space="preserve">اکو دوم با تبدیل </w:t>
       </w:r>
       <w:r>
         <w:rPr>
@@ -6334,11 +6190,12 @@
       <w:r>
         <w:rPr>
           <w:noProof/>
+          <w:lang w:bidi="ar-SA"/>
         </w:rPr>
         <mc:AlternateContent>
           <mc:Choice Requires="wps">
             <w:drawing>
-              <wp:anchor distT="0" distB="0" distL="114300" distR="114300" simplePos="0" relativeHeight="251659776" behindDoc="0" locked="0" layoutInCell="1" allowOverlap="1" wp14:anchorId="6C408893" wp14:editId="4621B30D">
+              <wp:anchor distT="0" distB="0" distL="114300" distR="114300" simplePos="0" relativeHeight="251658752" behindDoc="0" locked="0" layoutInCell="1" allowOverlap="1" wp14:anchorId="6C408893" wp14:editId="12A44B9B">
                 <wp:simplePos x="0" y="0"/>
                 <wp:positionH relativeFrom="column">
                   <wp:posOffset>-85725</wp:posOffset>
@@ -6461,7 +6318,7 @@
           </mc:Choice>
           <mc:Fallback>
             <w:pict>
-              <v:shape w14:anchorId="6C408893" id="Text Box 24" o:spid="_x0000_s1030" type="#_x0000_t202" style="position:absolute;left:0;text-align:left;margin-left:-6.75pt;margin-top:278.2pt;width:465.35pt;height:.05pt;z-index:251659776;visibility:visible;mso-wrap-style:square;mso-wrap-distance-left:9pt;mso-wrap-distance-top:0;mso-wrap-distance-right:9pt;mso-wrap-distance-bottom:0;mso-position-horizontal:absolute;mso-position-horizontal-relative:text;mso-position-vertical:absolute;mso-position-vertical-relative:text;v-text-anchor:top" o:gfxdata="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" stroked="f">
+              <v:shape w14:anchorId="6C408893" id="Text Box 24" o:spid="_x0000_s1030" type="#_x0000_t202" style="position:absolute;left:0;text-align:left;margin-left:-6.75pt;margin-top:278.2pt;width:465.35pt;height:.05pt;z-index:251658752;visibility:visible;mso-wrap-style:square;mso-wrap-distance-left:9pt;mso-wrap-distance-top:0;mso-wrap-distance-right:9pt;mso-wrap-distance-bottom:0;mso-position-horizontal:absolute;mso-position-horizontal-relative:text;mso-position-vertical:absolute;mso-position-vertical-relative:text;v-text-anchor:top" o:gfxdata="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" stroked="f">
                 <v:textbox style="mso-fit-shape-to-text:t" inset="0,0,0,0">
                   <w:txbxContent>
                     <w:p>
@@ -6553,7 +6410,7 @@
           <w:lang w:bidi="ar-SA"/>
         </w:rPr>
         <w:drawing>
-          <wp:anchor distT="0" distB="0" distL="114300" distR="114300" simplePos="0" relativeHeight="251669504" behindDoc="0" locked="0" layoutInCell="1" allowOverlap="1" wp14:anchorId="77242B8F" wp14:editId="15DEE2C7">
+          <wp:anchor distT="0" distB="0" distL="114300" distR="114300" simplePos="0" relativeHeight="251662848" behindDoc="0" locked="0" layoutInCell="1" allowOverlap="1" wp14:anchorId="77242B8F" wp14:editId="43F537E9">
             <wp:simplePos x="0" y="0"/>
             <wp:positionH relativeFrom="column">
               <wp:posOffset>-85725</wp:posOffset>
@@ -6641,7 +6498,7 @@
     <w:p>
       <w:pPr>
         <w:rPr>
-          <w:rFonts w:eastAsiaTheme="minorEastAsia" w:hint="cs"/>
+          <w:rFonts w:eastAsiaTheme="minorEastAsia"/>
         </w:rPr>
       </w:pPr>
       <m:oMathPara>
@@ -6826,13 +6683,7 @@
                     <w:rPr>
                       <w:rFonts w:ascii="Cambria Math" w:eastAsiaTheme="minorEastAsia" w:hAnsi="Cambria Math"/>
                     </w:rPr>
-                    <m:t>-jwn</m:t>
-                  </m:r>
-                  <m:r>
-                    <w:rPr>
-                      <w:rFonts w:ascii="Cambria Math" w:eastAsiaTheme="minorEastAsia" w:hAnsi="Cambria Math"/>
-                    </w:rPr>
-                    <m:t>2</m:t>
+                    <m:t>-jwn2</m:t>
                   </m:r>
                 </m:sup>
               </m:sSup>
@@ -7153,13 +7004,7 @@
                     <w:rPr>
                       <w:rFonts w:ascii="Cambria Math" w:eastAsiaTheme="minorEastAsia" w:hAnsi="Cambria Math"/>
                     </w:rPr>
-                    <m:t>ωn</m:t>
-                  </m:r>
-                  <m:r>
-                    <w:rPr>
-                      <w:rFonts w:ascii="Cambria Math" w:eastAsiaTheme="minorEastAsia" w:hAnsi="Cambria Math"/>
-                    </w:rPr>
-                    <m:t>2</m:t>
+                    <m:t>ωn2</m:t>
                   </m:r>
                 </m:e>
               </m:func>
@@ -7167,13 +7012,7 @@
                 <w:rPr>
                   <w:rFonts w:ascii="Cambria Math" w:eastAsiaTheme="minorEastAsia" w:hAnsi="Cambria Math"/>
                 </w:rPr>
-                <m:t>+</m:t>
-              </m:r>
-              <m:r>
-                <w:rPr>
-                  <w:rFonts w:ascii="Cambria Math" w:eastAsiaTheme="minorEastAsia" w:hAnsi="Cambria Math"/>
-                </w:rPr>
-                <m:t>2</m:t>
+                <m:t>+2</m:t>
               </m:r>
               <m:sSub>
                 <m:sSubPr>
@@ -7252,31 +7091,7 @@
                     <w:rPr>
                       <w:rFonts w:ascii="Cambria Math" w:eastAsiaTheme="minorEastAsia" w:hAnsi="Cambria Math"/>
                     </w:rPr>
-                    <m:t>(</m:t>
-                  </m:r>
-                  <m:r>
-                    <w:rPr>
-                      <w:rFonts w:ascii="Cambria Math" w:eastAsiaTheme="minorEastAsia" w:hAnsi="Cambria Math"/>
-                    </w:rPr>
-                    <m:t>ω</m:t>
-                  </m:r>
-                  <m:r>
-                    <w:rPr>
-                      <w:rFonts w:ascii="Cambria Math" w:eastAsiaTheme="minorEastAsia" w:hAnsi="Cambria Math"/>
-                    </w:rPr>
-                    <m:t>(</m:t>
-                  </m:r>
-                  <m:r>
-                    <w:rPr>
-                      <w:rFonts w:ascii="Cambria Math" w:eastAsiaTheme="minorEastAsia" w:hAnsi="Cambria Math"/>
-                    </w:rPr>
-                    <m:t>n1</m:t>
-                  </m:r>
-                  <m:r>
-                    <w:rPr>
-                      <w:rFonts w:ascii="Cambria Math" w:eastAsiaTheme="minorEastAsia" w:hAnsi="Cambria Math"/>
-                    </w:rPr>
-                    <m:t>-n2))</m:t>
+                    <m:t>(ω(n1-n2))</m:t>
                   </m:r>
                 </m:e>
               </m:func>
@@ -7288,7 +7103,7 @@
     <w:p>
       <w:pPr>
         <w:rPr>
-          <w:rFonts w:eastAsiaTheme="minorEastAsia" w:hint="cs"/>
+          <w:rFonts w:eastAsiaTheme="minorEastAsia"/>
           <w:rtl/>
         </w:rPr>
       </w:pPr>
@@ -7304,19 +7119,7 @@
           <w:rPr>
             <w:rFonts w:ascii="Cambria Math" w:eastAsiaTheme="minorEastAsia" w:hAnsi="Cambria Math"/>
           </w:rPr>
-          <m:t>n1</m:t>
-        </m:r>
-        <m:r>
-          <w:rPr>
-            <w:rFonts w:ascii="Cambria Math" w:eastAsiaTheme="minorEastAsia" w:hAnsi="Cambria Math"/>
-          </w:rPr>
-          <m:t>=</m:t>
-        </m:r>
-        <m:r>
-          <w:rPr>
-            <w:rFonts w:ascii="Cambria Math" w:eastAsiaTheme="minorEastAsia" w:hAnsi="Cambria Math"/>
-          </w:rPr>
-          <m:t>n2</m:t>
+          <m:t>n1=n2</m:t>
         </m:r>
       </m:oMath>
       <w:r>
@@ -7392,11 +7195,12 @@
       <w:r>
         <w:rPr>
           <w:noProof/>
+          <w:lang w:bidi="ar-SA"/>
         </w:rPr>
         <mc:AlternateContent>
           <mc:Choice Requires="wps">
             <w:drawing>
-              <wp:anchor distT="0" distB="0" distL="114300" distR="114300" simplePos="0" relativeHeight="251664896" behindDoc="0" locked="0" layoutInCell="1" allowOverlap="1" wp14:anchorId="7EDD075C" wp14:editId="22AEA05F">
+              <wp:anchor distT="0" distB="0" distL="114300" distR="114300" simplePos="0" relativeHeight="251659776" behindDoc="0" locked="0" layoutInCell="1" allowOverlap="1" wp14:anchorId="7EDD075C" wp14:editId="316EC97D">
                 <wp:simplePos x="0" y="0"/>
                 <wp:positionH relativeFrom="column">
                   <wp:posOffset>0</wp:posOffset>
@@ -7525,7 +7329,7 @@
           </mc:Choice>
           <mc:Fallback>
             <w:pict>
-              <v:shape w14:anchorId="7EDD075C" id="Text Box 26" o:spid="_x0000_s1031" type="#_x0000_t202" style="position:absolute;left:0;text-align:left;margin-left:0;margin-top:293.3pt;width:438.25pt;height:.05pt;z-index:251664896;visibility:visible;mso-wrap-style:square;mso-wrap-distance-left:9pt;mso-wrap-distance-top:0;mso-wrap-distance-right:9pt;mso-wrap-distance-bottom:0;mso-position-horizontal:absolute;mso-position-horizontal-relative:text;mso-position-vertical:absolute;mso-position-vertical-relative:text;v-text-anchor:top" o:gfxdata="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" stroked="f">
+              <v:shape w14:anchorId="7EDD075C" id="Text Box 26" o:spid="_x0000_s1031" type="#_x0000_t202" style="position:absolute;left:0;text-align:left;margin-left:0;margin-top:293.3pt;width:438.25pt;height:.05pt;z-index:251659776;visibility:visible;mso-wrap-style:square;mso-wrap-distance-left:9pt;mso-wrap-distance-top:0;mso-wrap-distance-right:9pt;mso-wrap-distance-bottom:0;mso-position-horizontal:absolute;mso-position-horizontal-relative:text;mso-position-vertical:absolute;mso-position-vertical-relative:text;v-text-anchor:top" o:gfxdata="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" stroked="f">
                 <v:textbox style="mso-fit-shape-to-text:t" inset="0,0,0,0">
                   <w:txbxContent>
                     <w:p>
@@ -7622,7 +7426,7 @@
           <w:lang w:bidi="ar-SA"/>
         </w:rPr>
         <w:drawing>
-          <wp:anchor distT="0" distB="0" distL="114300" distR="114300" simplePos="0" relativeHeight="251670528" behindDoc="0" locked="0" layoutInCell="1" allowOverlap="1" wp14:anchorId="51BDC9F0" wp14:editId="204B1935">
+          <wp:anchor distT="0" distB="0" distL="114300" distR="114300" simplePos="0" relativeHeight="251663872" behindDoc="0" locked="0" layoutInCell="1" allowOverlap="1" wp14:anchorId="51BDC9F0" wp14:editId="0234887F">
             <wp:simplePos x="0" y="0"/>
             <wp:positionH relativeFrom="column">
               <wp:posOffset>0</wp:posOffset>
@@ -7693,318 +7497,1001 @@
           <w:rtl/>
         </w:rPr>
       </w:pPr>
+      <w:r>
+        <w:rPr>
+          <w:rFonts w:eastAsiaTheme="minorEastAsia"/>
+        </w:rPr>
+        <w:t xml:space="preserve">### </w:t>
+      </w:r>
+      <w:r>
+        <w:rPr>
+          <w:rFonts w:eastAsiaTheme="minorEastAsia" w:hint="cs"/>
+          <w:rtl/>
+        </w:rPr>
+        <w:t>تحلیل فاز فیلتر ها...</w:t>
+      </w:r>
+    </w:p>
+    <w:p>
+      <w:pPr>
+        <w:rPr>
+          <w:rFonts w:eastAsiaTheme="minorEastAsia"/>
+          <w:rtl/>
+        </w:rPr>
+      </w:pPr>
+    </w:p>
+    <w:p>
+      <w:pPr>
+        <w:rPr>
+          <w:rFonts w:eastAsiaTheme="minorEastAsia"/>
+        </w:rPr>
+      </w:pPr>
+    </w:p>
+    <w:p>
+      <w:pPr>
+        <w:rPr>
+          <w:rtl/>
+        </w:rPr>
+      </w:pPr>
+      <w:r>
+        <w:rPr>
+          <w:rtl/>
+        </w:rPr>
+        <w:t xml:space="preserve">این قسمت مربوط به </w:t>
+      </w:r>
+      <w:r>
+        <w:rPr>
+          <w:rFonts w:hint="cs"/>
+          <w:rtl/>
+        </w:rPr>
+        <w:t>سوال</w:t>
+      </w:r>
+      <w:r>
+        <w:rPr>
+          <w:rtl/>
+        </w:rPr>
+        <w:t xml:space="preserve"> دوم است. از این رو</w:t>
+      </w:r>
+      <w:r>
+        <w:rPr>
+          <w:rFonts w:hint="cs"/>
+          <w:rtl/>
+        </w:rPr>
+        <w:t>،</w:t>
+      </w:r>
+      <w:r>
+        <w:rPr>
+          <w:rtl/>
+        </w:rPr>
+        <w:t xml:space="preserve"> </w:t>
+      </w:r>
+      <w:r>
+        <w:rPr>
+          <w:rtl/>
+        </w:rPr>
+        <w:t xml:space="preserve">در این </w:t>
+      </w:r>
+      <w:r>
+        <w:rPr>
+          <w:rFonts w:hint="cs"/>
+          <w:rtl/>
+        </w:rPr>
+        <w:t>سوال</w:t>
+      </w:r>
+      <w:r>
+        <w:rPr>
+          <w:rtl/>
+        </w:rPr>
+        <w:t xml:space="preserve"> نیز تمام موارد ذکر شده در قسمت قبلی بایستی رعایت شود.</w:t>
+      </w:r>
+    </w:p>
+    <w:p>
+      <w:pPr>
+        <w:rPr>
+          <w:rtl/>
+        </w:rPr>
+      </w:pPr>
+      <w:r>
+        <w:rPr>
+          <w:rtl/>
+        </w:rPr>
+        <w:lastRenderedPageBreak/>
+        <w:t xml:space="preserve">هر سری از </w:t>
+      </w:r>
+      <w:r>
+        <w:rPr>
+          <w:rFonts w:hint="cs"/>
+          <w:rtl/>
+        </w:rPr>
+        <w:t>تمرین‌های</w:t>
+      </w:r>
+      <w:r>
+        <w:rPr>
+          <w:rtl/>
+        </w:rPr>
+        <w:t xml:space="preserve"> این درس</w:t>
+      </w:r>
+      <w:r>
+        <w:rPr>
+          <w:rFonts w:hint="cs"/>
+          <w:rtl/>
+        </w:rPr>
+        <w:t>،</w:t>
+      </w:r>
+      <w:r>
+        <w:rPr>
+          <w:rtl/>
+        </w:rPr>
+        <w:t xml:space="preserve"> شامل تعدادی </w:t>
+      </w:r>
+      <w:r>
+        <w:rPr>
+          <w:rFonts w:hint="cs"/>
+          <w:rtl/>
+        </w:rPr>
+        <w:t>سوال</w:t>
+      </w:r>
+      <w:r>
+        <w:rPr>
+          <w:rtl/>
+        </w:rPr>
+        <w:t xml:space="preserve"> خواهد بود</w:t>
+      </w:r>
+      <w:r>
+        <w:rPr>
+          <w:rFonts w:hint="cs"/>
+          <w:rtl/>
+        </w:rPr>
+        <w:t>.</w:t>
+      </w:r>
+      <w:r>
+        <w:rPr>
+          <w:rtl/>
+        </w:rPr>
+        <w:t xml:space="preserve"> شما بایستی جواب هر قسمت را به طور مجزا </w:t>
+      </w:r>
+      <w:r>
+        <w:rPr>
+          <w:rFonts w:hint="cs"/>
+          <w:rtl/>
+        </w:rPr>
+        <w:t>بنویسید.</w:t>
+      </w:r>
+      <w:r>
+        <w:rPr>
+          <w:rtl/>
+        </w:rPr>
+        <w:t xml:space="preserve"> </w:t>
+      </w:r>
+      <w:r>
+        <w:rPr>
+          <w:rFonts w:hint="cs"/>
+          <w:rtl/>
+        </w:rPr>
+        <w:t xml:space="preserve">بخش پاسخِ </w:t>
+      </w:r>
+      <w:r>
+        <w:rPr>
+          <w:rtl/>
+        </w:rPr>
+        <w:t xml:space="preserve">هر </w:t>
+      </w:r>
+      <w:r>
+        <w:rPr>
+          <w:rFonts w:hint="cs"/>
+          <w:rtl/>
+        </w:rPr>
+        <w:t>سوال</w:t>
+      </w:r>
+      <w:r>
+        <w:rPr>
+          <w:rFonts w:hint="cs"/>
+          <w:rtl/>
+        </w:rPr>
+        <w:t>،</w:t>
+      </w:r>
+      <w:r>
+        <w:rPr>
+          <w:rtl/>
+        </w:rPr>
+        <w:t xml:space="preserve"> با یک باکس خاکستری رنگ (مانند بالا</w:t>
+      </w:r>
+      <w:r>
+        <w:rPr>
+          <w:rFonts w:hint="cs"/>
+          <w:rtl/>
+        </w:rPr>
+        <w:t xml:space="preserve"> با استایل </w:t>
+      </w:r>
+      <w:r>
+        <w:t>Heading 1</w:t>
+      </w:r>
+      <w:r>
+        <w:rPr>
+          <w:rtl/>
+        </w:rPr>
+        <w:t xml:space="preserve">) تعیین </w:t>
+      </w:r>
+      <w:r>
+        <w:rPr>
+          <w:rFonts w:hint="cs"/>
+          <w:rtl/>
+        </w:rPr>
+        <w:t>می‌</w:t>
+      </w:r>
+      <w:r>
+        <w:rPr>
+          <w:rtl/>
+        </w:rPr>
+        <w:t xml:space="preserve">گردد. این باکس باید در </w:t>
+      </w:r>
+      <w:r>
+        <w:rPr>
+          <w:color w:val="FF0000"/>
+          <w:u w:val="single"/>
+          <w:rtl/>
+        </w:rPr>
+        <w:t>ابتدای صفحه</w:t>
+      </w:r>
+      <w:r>
+        <w:rPr>
+          <w:color w:val="FF0000"/>
+          <w:rtl/>
+        </w:rPr>
+        <w:t xml:space="preserve"> </w:t>
+      </w:r>
+      <w:r>
+        <w:rPr>
+          <w:rtl/>
+        </w:rPr>
+        <w:t>باشد ( نه در وسط متن)</w:t>
+      </w:r>
+      <w:r>
+        <w:rPr>
+          <w:rFonts w:hint="cs"/>
+          <w:rtl/>
+        </w:rPr>
+        <w:t>، در</w:t>
+      </w:r>
+      <w:r>
+        <w:rPr>
+          <w:rFonts w:hint="cs"/>
+          <w:rtl/>
+        </w:rPr>
+        <w:t xml:space="preserve"> </w:t>
+      </w:r>
+      <w:r>
+        <w:rPr>
+          <w:rFonts w:hint="cs"/>
+          <w:rtl/>
+        </w:rPr>
+        <w:t>واقع هر سوال باید همواره از اول یک صفحه آغاز شود.</w:t>
+      </w:r>
+      <w:r>
+        <w:rPr>
+          <w:rFonts w:hint="cs"/>
+          <w:rtl/>
+        </w:rPr>
+        <w:t xml:space="preserve"> همچنین برای پاسخ به بخش‌های مختلف یک سوال، حتما از زیرعنوان (با استفاده از </w:t>
+      </w:r>
+      <w:r>
+        <w:t>Heading 2</w:t>
+      </w:r>
+      <w:r>
+        <w:rPr>
+          <w:rFonts w:hint="cs"/>
+          <w:rtl/>
+        </w:rPr>
+        <w:t xml:space="preserve"> و </w:t>
+      </w:r>
+      <w:r>
+        <w:t>Heading 3</w:t>
+      </w:r>
+      <w:r>
+        <w:rPr>
+          <w:rFonts w:hint="cs"/>
+          <w:rtl/>
+        </w:rPr>
+        <w:t>) استفاده نمایید تا بخش‌های هر سوال کاملا مشخص باشد.‌</w:t>
+      </w:r>
+    </w:p>
+    <w:p>
+      <w:pPr>
+        <w:rPr>
+          <w:rtl/>
+        </w:rPr>
+      </w:pPr>
+    </w:p>
+    <w:p>
+      <w:pPr>
+        <w:rPr>
+          <w:rtl/>
+        </w:rPr>
+      </w:pPr>
+    </w:p>
+    <w:p>
+      <w:pPr>
+        <w:bidi w:val="0"/>
+        <w:spacing w:after="200"/>
+        <w:ind w:firstLine="0"/>
+        <w:jc w:val="left"/>
+        <w:rPr>
+          <w:rtl/>
+        </w:rPr>
+      </w:pPr>
+      <w:r>
+        <w:rPr>
+          <w:rtl/>
+        </w:rPr>
+        <w:br w:type="page"/>
+      </w:r>
+    </w:p>
+    <w:p>
+      <w:pPr>
+        <w:pStyle w:val="Heading1"/>
+        <w:rPr>
+          <w:rFonts w:hint="cs"/>
+          <w:rtl/>
+        </w:rPr>
+      </w:pPr>
+      <w:r>
+        <w:rPr>
+          <w:rFonts w:hint="cs"/>
+          <w:rtl/>
+        </w:rPr>
+        <w:lastRenderedPageBreak/>
+        <w:t>سوال ۳</w:t>
+      </w:r>
+    </w:p>
+    <w:p>
+      <w:pPr>
+        <w:rPr>
+          <w:rFonts w:hint="cs"/>
+          <w:rtl/>
+        </w:rPr>
+      </w:pPr>
+      <w:r>
+        <w:rPr>
+          <w:rFonts w:hint="cs"/>
+          <w:rtl/>
+        </w:rPr>
+        <w:t>فایل صوتی خوانده شد. فرکانس نمونه برداری برابر ۴۴۱۰۰ هرتز می‌باشد.</w:t>
+      </w:r>
+    </w:p>
+    <w:p>
+      <w:r>
+        <w:rPr>
+          <w:rFonts w:hint="cs"/>
+          <w:rtl/>
+        </w:rPr>
+        <w:t xml:space="preserve">از این فایل صوتی با فرکانس ۴۰۰۰ هرتز نمونه برداری شد. برای نمونه برداری با فرکانس ۴۰۰۰ هرتز از سیگنال اصلی را با گام ۱۱ خواندم. به عبارت دیگر از هر ۱۱ نمونه از سیگنال اصلی یک نمونه را انتخاب کردم. </w:t>
+      </w:r>
+      <w:r>
+        <w:rPr>
+          <w:rFonts w:hint="cs"/>
+          <w:rtl/>
+        </w:rPr>
+        <w:t>ابتدا این صدا با فرکانس ۴۴۱۰۰ هرتز شنیده شد که بسیار سریع بود. و بعد با فرکانس ۴۰۰۰ هرتز شنیده شد که این صدا غیر واضح بود.</w:t>
+      </w:r>
+    </w:p>
+    <w:p>
+      <w:r>
+        <w:rPr>
+          <w:noProof/>
+        </w:rPr>
+        <mc:AlternateContent>
+          <mc:Choice Requires="wps">
+            <w:drawing>
+              <wp:anchor distT="0" distB="0" distL="114300" distR="114300" simplePos="0" relativeHeight="251663872" behindDoc="0" locked="0" layoutInCell="1" allowOverlap="1" wp14:anchorId="00073040" wp14:editId="34651993">
+                <wp:simplePos x="0" y="0"/>
+                <wp:positionH relativeFrom="column">
+                  <wp:posOffset>0</wp:posOffset>
+                </wp:positionH>
+                <wp:positionV relativeFrom="paragraph">
+                  <wp:posOffset>4509135</wp:posOffset>
+                </wp:positionV>
+                <wp:extent cx="5565775" cy="635"/>
+                <wp:effectExtent l="0" t="0" r="0" b="0"/>
+                <wp:wrapTopAndBottom/>
+                <wp:docPr id="9" name="Text Box 9"/>
+                <wp:cNvGraphicFramePr/>
+                <a:graphic xmlns:a="http://schemas.openxmlformats.org/drawingml/2006/main">
+                  <a:graphicData uri="http://schemas.microsoft.com/office/word/2010/wordprocessingShape">
+                    <wps:wsp>
+                      <wps:cNvSpPr txBox="1"/>
+                      <wps:spPr>
+                        <a:xfrm>
+                          <a:off x="0" y="0"/>
+                          <a:ext cx="5565775" cy="635"/>
+                        </a:xfrm>
+                        <a:prstGeom prst="rect">
+                          <a:avLst/>
+                        </a:prstGeom>
+                        <a:solidFill>
+                          <a:prstClr val="white"/>
+                        </a:solidFill>
+                        <a:ln>
+                          <a:noFill/>
+                        </a:ln>
+                      </wps:spPr>
+                      <wps:txbx>
+                        <w:txbxContent>
+                          <w:p>
+                            <w:pPr>
+                              <w:pStyle w:val="Caption"/>
+                              <w:bidi w:val="0"/>
+                              <w:rPr>
+                                <w:noProof/>
+                                <w:color w:val="000000" w:themeColor="text1"/>
+                                <w:sz w:val="24"/>
+                                <w:szCs w:val="28"/>
+                              </w:rPr>
+                            </w:pPr>
+                            <w:r>
+                              <w:t>Figure</w:t>
+                            </w:r>
+                            <w:r>
+                              <w:rPr>
+                                <w:rtl/>
+                              </w:rPr>
+                              <w:t xml:space="preserve"> </w:t>
+                            </w:r>
+                            <w:r>
+                              <w:rPr>
+                                <w:rtl/>
+                              </w:rPr>
+                              <w:fldChar w:fldCharType="begin"/>
+                            </w:r>
+                            <w:r>
+                              <w:rPr>
+                                <w:rtl/>
+                              </w:rPr>
+                              <w:instrText xml:space="preserve"> </w:instrText>
+                            </w:r>
+                            <w:r>
+                              <w:instrText>SEQ</w:instrText>
+                            </w:r>
+                            <w:r>
+                              <w:rPr>
+                                <w:rtl/>
+                              </w:rPr>
+                              <w:instrText xml:space="preserve"> </w:instrText>
+                            </w:r>
+                            <w:r>
+                              <w:instrText>Figure \* ARABIC</w:instrText>
+                            </w:r>
+                            <w:r>
+                              <w:rPr>
+                                <w:rtl/>
+                              </w:rPr>
+                              <w:instrText xml:space="preserve"> </w:instrText>
+                            </w:r>
+                            <w:r>
+                              <w:rPr>
+                                <w:rtl/>
+                              </w:rPr>
+                              <w:fldChar w:fldCharType="separate"/>
+                            </w:r>
+                            <w:r>
+                              <w:rPr>
+                                <w:noProof/>
+                                <w:rtl/>
+                              </w:rPr>
+                              <w:t>11</w:t>
+                            </w:r>
+                            <w:r>
+                              <w:rPr>
+                                <w:rtl/>
+                              </w:rPr>
+                              <w:fldChar w:fldCharType="end"/>
+                            </w:r>
+                            <w:r>
+                              <w:t>Occupied Bandwith of original and sampled sound</w:t>
+                            </w:r>
+                          </w:p>
+                        </w:txbxContent>
+                      </wps:txbx>
+                      <wps:bodyPr rot="0" spcFirstLastPara="0" vertOverflow="overflow" horzOverflow="overflow" vert="horz" wrap="square" lIns="0" tIns="0" rIns="0" bIns="0" numCol="1" spcCol="0" rtlCol="0" fromWordArt="0" anchor="t" anchorCtr="0" forceAA="0" compatLnSpc="1">
+                        <a:prstTxWarp prst="textNoShape">
+                          <a:avLst/>
+                        </a:prstTxWarp>
+                        <a:spAutoFit/>
+                      </wps:bodyPr>
+                    </wps:wsp>
+                  </a:graphicData>
+                </a:graphic>
+              </wp:anchor>
+            </w:drawing>
+          </mc:Choice>
+          <mc:Fallback>
+            <w:pict>
+              <v:shape w14:anchorId="00073040" id="Text Box 9" o:spid="_x0000_s1032" type="#_x0000_t202" style="position:absolute;left:0;text-align:left;margin-left:0;margin-top:355.05pt;width:438.25pt;height:.05pt;z-index:251663872;visibility:visible;mso-wrap-style:square;mso-wrap-distance-left:9pt;mso-wrap-distance-top:0;mso-wrap-distance-right:9pt;mso-wrap-distance-bottom:0;mso-position-horizontal:absolute;mso-position-horizontal-relative:text;mso-position-vertical:absolute;mso-position-vertical-relative:text;v-text-anchor:top" o:gfxdata="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" stroked="f">
+                <v:textbox style="mso-fit-shape-to-text:t" inset="0,0,0,0">
+                  <w:txbxContent>
+                    <w:p>
+                      <w:pPr>
+                        <w:pStyle w:val="Caption"/>
+                        <w:bidi w:val="0"/>
+                        <w:rPr>
+                          <w:noProof/>
+                          <w:color w:val="000000" w:themeColor="text1"/>
+                          <w:sz w:val="24"/>
+                          <w:szCs w:val="28"/>
+                        </w:rPr>
+                      </w:pPr>
+                      <w:r>
+                        <w:t>Figure</w:t>
+                      </w:r>
+                      <w:r>
+                        <w:rPr>
+                          <w:rtl/>
+                        </w:rPr>
+                        <w:t xml:space="preserve"> </w:t>
+                      </w:r>
+                      <w:r>
+                        <w:rPr>
+                          <w:rtl/>
+                        </w:rPr>
+                        <w:fldChar w:fldCharType="begin"/>
+                      </w:r>
+                      <w:r>
+                        <w:rPr>
+                          <w:rtl/>
+                        </w:rPr>
+                        <w:instrText xml:space="preserve"> </w:instrText>
+                      </w:r>
+                      <w:r>
+                        <w:instrText>SEQ</w:instrText>
+                      </w:r>
+                      <w:r>
+                        <w:rPr>
+                          <w:rtl/>
+                        </w:rPr>
+                        <w:instrText xml:space="preserve"> </w:instrText>
+                      </w:r>
+                      <w:r>
+                        <w:instrText>Figure \* ARABIC</w:instrText>
+                      </w:r>
+                      <w:r>
+                        <w:rPr>
+                          <w:rtl/>
+                        </w:rPr>
+                        <w:instrText xml:space="preserve"> </w:instrText>
+                      </w:r>
+                      <w:r>
+                        <w:rPr>
+                          <w:rtl/>
+                        </w:rPr>
+                        <w:fldChar w:fldCharType="separate"/>
+                      </w:r>
+                      <w:r>
+                        <w:rPr>
+                          <w:noProof/>
+                          <w:rtl/>
+                        </w:rPr>
+                        <w:t>11</w:t>
+                      </w:r>
+                      <w:r>
+                        <w:rPr>
+                          <w:rtl/>
+                        </w:rPr>
+                        <w:fldChar w:fldCharType="end"/>
+                      </w:r>
+                      <w:r>
+                        <w:t>Occupied Bandwith of original and sampled sound</w:t>
+                      </w:r>
+                    </w:p>
+                  </w:txbxContent>
+                </v:textbox>
+                <w10:wrap type="topAndBottom"/>
+              </v:shape>
+            </w:pict>
+          </mc:Fallback>
+        </mc:AlternateContent>
+      </w:r>
+      <w:r>
+        <w:rPr>
+          <w:noProof/>
+          <w:lang w:bidi="ar-SA"/>
+        </w:rPr>
+        <w:drawing>
+          <wp:anchor distT="0" distB="0" distL="114300" distR="114300" simplePos="0" relativeHeight="251662848" behindDoc="0" locked="0" layoutInCell="1" allowOverlap="1" wp14:anchorId="61E4087A" wp14:editId="2592E10A">
+            <wp:simplePos x="0" y="0"/>
+            <wp:positionH relativeFrom="column">
+              <wp:posOffset>0</wp:posOffset>
+            </wp:positionH>
+            <wp:positionV relativeFrom="paragraph">
+              <wp:posOffset>318770</wp:posOffset>
+            </wp:positionV>
+            <wp:extent cx="5565775" cy="4133215"/>
+            <wp:effectExtent l="0" t="0" r="0" b="635"/>
+            <wp:wrapTopAndBottom/>
+            <wp:docPr id="8" name="Picture 8"/>
+            <wp:cNvGraphicFramePr>
+              <a:graphicFrameLocks xmlns:a="http://schemas.openxmlformats.org/drawingml/2006/main" noChangeAspect="1"/>
+            </wp:cNvGraphicFramePr>
+            <a:graphic xmlns:a="http://schemas.openxmlformats.org/drawingml/2006/main">
+              <a:graphicData uri="http://schemas.openxmlformats.org/drawingml/2006/picture">
+                <pic:pic xmlns:pic="http://schemas.openxmlformats.org/drawingml/2006/picture">
+                  <pic:nvPicPr>
+                    <pic:cNvPr id="8" name="obw.png"/>
+                    <pic:cNvPicPr/>
+                  </pic:nvPicPr>
+                  <pic:blipFill>
+                    <a:blip r:embed="rId21">
+                      <a:extLst>
+                        <a:ext uri="{28A0092B-C50C-407E-A947-70E740481C1C}">
+                          <a14:useLocalDpi xmlns:a14="http://schemas.microsoft.com/office/drawing/2010/main" val="0"/>
+                        </a:ext>
+                      </a:extLst>
+                    </a:blip>
+                    <a:stretch>
+                      <a:fillRect/>
+                    </a:stretch>
+                  </pic:blipFill>
+                  <pic:spPr>
+                    <a:xfrm>
+                      <a:off x="0" y="0"/>
+                      <a:ext cx="5565775" cy="4133215"/>
+                    </a:xfrm>
+                    <a:prstGeom prst="rect">
+                      <a:avLst/>
+                    </a:prstGeom>
+                  </pic:spPr>
+                </pic:pic>
+              </a:graphicData>
+            </a:graphic>
+          </wp:anchor>
+        </w:drawing>
+      </w:r>
+    </w:p>
+    <w:p>
+      <w:pPr>
+        <w:pStyle w:val="Heading2"/>
+        <w:rPr>
+          <w:rFonts w:hint="cs"/>
+          <w:rtl/>
+        </w:rPr>
+      </w:pPr>
+      <w:r>
+        <w:rPr>
+          <w:rFonts w:hint="cs"/>
+          <w:rtl/>
+        </w:rPr>
+        <w:lastRenderedPageBreak/>
+        <w:t>بازسازی سیگنال اصلی</w:t>
+      </w:r>
+    </w:p>
+    <w:p>
+      <w:pPr>
+        <w:rPr>
+          <w:rtl/>
+        </w:rPr>
+      </w:pPr>
+      <w:r>
+        <w:rPr>
+          <w:noProof/>
+        </w:rPr>
+        <mc:AlternateContent>
+          <mc:Choice Requires="wps">
+            <w:drawing>
+              <wp:anchor distT="0" distB="0" distL="114300" distR="114300" simplePos="0" relativeHeight="251667456" behindDoc="0" locked="0" layoutInCell="1" allowOverlap="1" wp14:anchorId="423A8DCA" wp14:editId="56A72EED">
+                <wp:simplePos x="0" y="0"/>
+                <wp:positionH relativeFrom="column">
+                  <wp:posOffset>-180975</wp:posOffset>
+                </wp:positionH>
+                <wp:positionV relativeFrom="paragraph">
+                  <wp:posOffset>6178550</wp:posOffset>
+                </wp:positionV>
+                <wp:extent cx="5915025" cy="635"/>
+                <wp:effectExtent l="0" t="0" r="0" b="0"/>
+                <wp:wrapTopAndBottom/>
+                <wp:docPr id="16" name="Text Box 16"/>
+                <wp:cNvGraphicFramePr/>
+                <a:graphic xmlns:a="http://schemas.openxmlformats.org/drawingml/2006/main">
+                  <a:graphicData uri="http://schemas.microsoft.com/office/word/2010/wordprocessingShape">
+                    <wps:wsp>
+                      <wps:cNvSpPr txBox="1"/>
+                      <wps:spPr>
+                        <a:xfrm>
+                          <a:off x="0" y="0"/>
+                          <a:ext cx="5915025" cy="635"/>
+                        </a:xfrm>
+                        <a:prstGeom prst="rect">
+                          <a:avLst/>
+                        </a:prstGeom>
+                        <a:solidFill>
+                          <a:prstClr val="white"/>
+                        </a:solidFill>
+                        <a:ln>
+                          <a:noFill/>
+                        </a:ln>
+                      </wps:spPr>
+                      <wps:txbx>
+                        <w:txbxContent>
+                          <w:p>
+                            <w:pPr>
+                              <w:pStyle w:val="Caption"/>
+                              <w:bidi w:val="0"/>
+                              <w:rPr>
+                                <w:noProof/>
+                                <w:color w:val="000000" w:themeColor="text1"/>
+                                <w:sz w:val="24"/>
+                                <w:szCs w:val="28"/>
+                              </w:rPr>
+                            </w:pPr>
+                            <w:r>
+                              <w:t>Figure</w:t>
+                            </w:r>
+                            <w:r>
+                              <w:rPr>
+                                <w:rtl/>
+                              </w:rPr>
+                              <w:t xml:space="preserve"> </w:t>
+                            </w:r>
+                            <w:r>
+                              <w:rPr>
+                                <w:rtl/>
+                              </w:rPr>
+                              <w:fldChar w:fldCharType="begin"/>
+                            </w:r>
+                            <w:r>
+                              <w:rPr>
+                                <w:rtl/>
+                              </w:rPr>
+                              <w:instrText xml:space="preserve"> </w:instrText>
+                            </w:r>
+                            <w:r>
+                              <w:instrText>SEQ</w:instrText>
+                            </w:r>
+                            <w:r>
+                              <w:rPr>
+                                <w:rtl/>
+                              </w:rPr>
+                              <w:instrText xml:space="preserve"> </w:instrText>
+                            </w:r>
+                            <w:r>
+                              <w:instrText>Figure \* ARABIC</w:instrText>
+                            </w:r>
+                            <w:r>
+                              <w:rPr>
+                                <w:rtl/>
+                              </w:rPr>
+                              <w:instrText xml:space="preserve"> </w:instrText>
+                            </w:r>
+                            <w:r>
+                              <w:rPr>
+                                <w:rtl/>
+                              </w:rPr>
+                              <w:fldChar w:fldCharType="separate"/>
+                            </w:r>
+                            <w:r>
+                              <w:rPr>
+                                <w:noProof/>
+                                <w:rtl/>
+                              </w:rPr>
+                              <w:t>12</w:t>
+                            </w:r>
+                            <w:r>
+                              <w:rPr>
+                                <w:rtl/>
+                              </w:rPr>
+                              <w:fldChar w:fldCharType="end"/>
+                            </w:r>
+                            <w:r>
+                              <w:t>. Compare original and reconstructed signal</w:t>
+                            </w:r>
+                          </w:p>
+                        </w:txbxContent>
+                      </wps:txbx>
+                      <wps:bodyPr rot="0" spcFirstLastPara="0" vertOverflow="overflow" horzOverflow="overflow" vert="horz" wrap="square" lIns="0" tIns="0" rIns="0" bIns="0" numCol="1" spcCol="0" rtlCol="0" fromWordArt="0" anchor="t" anchorCtr="0" forceAA="0" compatLnSpc="1">
+                        <a:prstTxWarp prst="textNoShape">
+                          <a:avLst/>
+                        </a:prstTxWarp>
+                        <a:spAutoFit/>
+                      </wps:bodyPr>
+                    </wps:wsp>
+                  </a:graphicData>
+                </a:graphic>
+              </wp:anchor>
+            </w:drawing>
+          </mc:Choice>
+          <mc:Fallback>
+            <w:pict>
+              <v:shape w14:anchorId="423A8DCA" id="Text Box 16" o:spid="_x0000_s1033" type="#_x0000_t202" style="position:absolute;left:0;text-align:left;margin-left:-14.25pt;margin-top:486.5pt;width:465.75pt;height:.05pt;z-index:251667456;visibility:visible;mso-wrap-style:square;mso-wrap-distance-left:9pt;mso-wrap-distance-top:0;mso-wrap-distance-right:9pt;mso-wrap-distance-bottom:0;mso-position-horizontal:absolute;mso-position-horizontal-relative:text;mso-position-vertical:absolute;mso-position-vertical-relative:text;v-text-anchor:top" o:gfxdata="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" stroked="f">
+                <v:textbox style="mso-fit-shape-to-text:t" inset="0,0,0,0">
+                  <w:txbxContent>
+                    <w:p>
+                      <w:pPr>
+                        <w:pStyle w:val="Caption"/>
+                        <w:bidi w:val="0"/>
+                        <w:rPr>
+                          <w:noProof/>
+                          <w:color w:val="000000" w:themeColor="text1"/>
+                          <w:sz w:val="24"/>
+                          <w:szCs w:val="28"/>
+                        </w:rPr>
+                      </w:pPr>
+                      <w:r>
+                        <w:t>Figure</w:t>
+                      </w:r>
+                      <w:r>
+                        <w:rPr>
+                          <w:rtl/>
+                        </w:rPr>
+                        <w:t xml:space="preserve"> </w:t>
+                      </w:r>
+                      <w:r>
+                        <w:rPr>
+                          <w:rtl/>
+                        </w:rPr>
+                        <w:fldChar w:fldCharType="begin"/>
+                      </w:r>
+                      <w:r>
+                        <w:rPr>
+                          <w:rtl/>
+                        </w:rPr>
+                        <w:instrText xml:space="preserve"> </w:instrText>
+                      </w:r>
+                      <w:r>
+                        <w:instrText>SEQ</w:instrText>
+                      </w:r>
+                      <w:r>
+                        <w:rPr>
+                          <w:rtl/>
+                        </w:rPr>
+                        <w:instrText xml:space="preserve"> </w:instrText>
+                      </w:r>
+                      <w:r>
+                        <w:instrText>Figure \* ARABIC</w:instrText>
+                      </w:r>
+                      <w:r>
+                        <w:rPr>
+                          <w:rtl/>
+                        </w:rPr>
+                        <w:instrText xml:space="preserve"> </w:instrText>
+                      </w:r>
+                      <w:r>
+                        <w:rPr>
+                          <w:rtl/>
+                        </w:rPr>
+                        <w:fldChar w:fldCharType="separate"/>
+                      </w:r>
+                      <w:r>
+                        <w:rPr>
+                          <w:noProof/>
+                          <w:rtl/>
+                        </w:rPr>
+                        <w:t>12</w:t>
+                      </w:r>
+                      <w:r>
+                        <w:rPr>
+                          <w:rtl/>
+                        </w:rPr>
+                        <w:fldChar w:fldCharType="end"/>
+                      </w:r>
+                      <w:r>
+                        <w:t>. Compare original and reconstructed signal</w:t>
+                      </w:r>
+                    </w:p>
+                  </w:txbxContent>
+                </v:textbox>
+                <w10:wrap type="topAndBottom"/>
+              </v:shape>
+            </w:pict>
+          </mc:Fallback>
+        </mc:AlternateContent>
+      </w:r>
+      <w:r>
+        <w:rPr>
+          <w:rFonts w:hint="cs"/>
+          <w:noProof/>
+          <w:lang w:bidi="ar-SA"/>
+        </w:rPr>
+        <w:drawing>
+          <wp:anchor distT="0" distB="0" distL="114300" distR="114300" simplePos="0" relativeHeight="251664896" behindDoc="0" locked="0" layoutInCell="1" allowOverlap="1" wp14:anchorId="6FC89C66" wp14:editId="0D1B5125">
+            <wp:simplePos x="0" y="0"/>
+            <wp:positionH relativeFrom="column">
+              <wp:posOffset>-180975</wp:posOffset>
+            </wp:positionH>
+            <wp:positionV relativeFrom="paragraph">
+              <wp:posOffset>1845310</wp:posOffset>
+            </wp:positionV>
+            <wp:extent cx="5915025" cy="4276090"/>
+            <wp:effectExtent l="0" t="0" r="9525" b="0"/>
+            <wp:wrapTopAndBottom/>
+            <wp:docPr id="10" name="Picture 10"/>
+            <wp:cNvGraphicFramePr>
+              <a:graphicFrameLocks xmlns:a="http://schemas.openxmlformats.org/drawingml/2006/main" noChangeAspect="1"/>
+            </wp:cNvGraphicFramePr>
+            <a:graphic xmlns:a="http://schemas.openxmlformats.org/drawingml/2006/main">
+              <a:graphicData uri="http://schemas.openxmlformats.org/drawingml/2006/picture">
+                <pic:pic xmlns:pic="http://schemas.openxmlformats.org/drawingml/2006/picture">
+                  <pic:nvPicPr>
+                    <pic:cNvPr id="10" name="orig-reconst.png"/>
+                    <pic:cNvPicPr/>
+                  </pic:nvPicPr>
+                  <pic:blipFill>
+                    <a:blip r:embed="rId22">
+                      <a:extLst>
+                        <a:ext uri="{28A0092B-C50C-407E-A947-70E740481C1C}">
+                          <a14:useLocalDpi xmlns:a14="http://schemas.microsoft.com/office/drawing/2010/main" val="0"/>
+                        </a:ext>
+                      </a:extLst>
+                    </a:blip>
+                    <a:stretch>
+                      <a:fillRect/>
+                    </a:stretch>
+                  </pic:blipFill>
+                  <pic:spPr>
+                    <a:xfrm>
+                      <a:off x="0" y="0"/>
+                      <a:ext cx="5915025" cy="4276090"/>
+                    </a:xfrm>
+                    <a:prstGeom prst="rect">
+                      <a:avLst/>
+                    </a:prstGeom>
+                  </pic:spPr>
+                </pic:pic>
+              </a:graphicData>
+            </a:graphic>
+            <wp14:sizeRelH relativeFrom="margin">
+              <wp14:pctWidth>0</wp14:pctWidth>
+            </wp14:sizeRelH>
+            <wp14:sizeRelV relativeFrom="margin">
+              <wp14:pctHeight>0</wp14:pctHeight>
+            </wp14:sizeRelV>
+          </wp:anchor>
+        </w:drawing>
+      </w:r>
+      <w:r>
+        <w:rPr>
+          <w:rFonts w:hint="cs"/>
+          <w:rtl/>
+        </w:rPr>
+        <w:t xml:space="preserve">سیگنال اصلی را با استفاده از تابع </w:t>
+      </w:r>
+      <w:r>
+        <w:t>reconst</w:t>
+      </w:r>
+      <w:r>
+        <w:rPr>
+          <w:rFonts w:hint="cs"/>
+          <w:rtl/>
+        </w:rPr>
+        <w:t xml:space="preserve"> </w:t>
+      </w:r>
+      <w:r>
+        <w:rPr>
+          <w:rFonts w:hint="cs"/>
+          <w:rtl/>
+        </w:rPr>
+        <w:t>از روی سیگنال نمونه برداری شده بازسازی نمودیم. صدای باز سازی شده صدای بد کیفیتی بود که نشان میدهد فرکانس نمونه برداری کم بوده است.</w:t>
+      </w:r>
+      <w:r>
+        <w:rPr>
+          <w:rFonts w:hint="cs"/>
+          <w:rtl/>
+        </w:rPr>
+        <w:t xml:space="preserve"> با توجه به اینکه پهنای باند حدود ۳۲۵۹ هرتز می‌باشد. با توجه به اینکه قانون نایکوست پیشنهاد می‌کند که فرکانس نمونه برداری باید دو برابر پهنای باند باشد نتیجه گرفته می‌شود که ۶۵۱۸ فرکانس نمونه برداری مناسب می‌باشد.</w:t>
+      </w:r>
+    </w:p>
+    <w:p>
+      <w:pPr>
+        <w:rPr>
+          <w:rFonts w:hint="cs"/>
+        </w:rPr>
+      </w:pPr>
       <w:bookmarkStart w:id="2" w:name="_GoBack"/>
       <w:bookmarkEnd w:id="2"/>
     </w:p>
-    <w:p>
-      <w:pPr>
-        <w:rPr>
-          <w:rFonts w:eastAsiaTheme="minorEastAsia" w:hint="cs"/>
-        </w:rPr>
-      </w:pPr>
-    </w:p>
-    <w:p>
-      <w:pPr>
-        <w:rPr>
-          <w:rtl/>
-        </w:rPr>
-      </w:pPr>
-      <w:r>
-        <w:rPr>
-          <w:rtl/>
-        </w:rPr>
-        <w:t xml:space="preserve">این قسمت مربوط به </w:t>
-      </w:r>
-      <w:r>
-        <w:rPr>
-          <w:rFonts w:hint="cs"/>
-          <w:rtl/>
-        </w:rPr>
-        <w:t>سوال</w:t>
-      </w:r>
-      <w:r>
-        <w:rPr>
-          <w:rtl/>
-        </w:rPr>
-        <w:t xml:space="preserve"> دوم است. از این رو</w:t>
-      </w:r>
-      <w:r>
-        <w:rPr>
-          <w:rFonts w:hint="cs"/>
-          <w:rtl/>
-        </w:rPr>
-        <w:t>،</w:t>
-      </w:r>
-      <w:r>
-        <w:rPr>
-          <w:rtl/>
-        </w:rPr>
-        <w:t xml:space="preserve"> </w:t>
-      </w:r>
-      <w:r>
-        <w:rPr>
-          <w:rtl/>
-        </w:rPr>
-        <w:t xml:space="preserve">در این </w:t>
-      </w:r>
-      <w:r>
-        <w:rPr>
-          <w:rFonts w:hint="cs"/>
-          <w:rtl/>
-        </w:rPr>
-        <w:t>سوال</w:t>
-      </w:r>
-      <w:r>
-        <w:rPr>
-          <w:rtl/>
-        </w:rPr>
-        <w:t xml:space="preserve"> نیز تمام موارد ذکر شده در قسمت قبلی بایستی رعایت شود.</w:t>
-      </w:r>
-    </w:p>
-    <w:p>
-      <w:pPr>
-        <w:rPr>
-          <w:rtl/>
-        </w:rPr>
-      </w:pPr>
-      <w:r>
-        <w:rPr>
-          <w:rtl/>
-        </w:rPr>
-        <w:t xml:space="preserve">هر سری از </w:t>
-      </w:r>
-      <w:r>
-        <w:rPr>
-          <w:rFonts w:hint="cs"/>
-          <w:rtl/>
-        </w:rPr>
-        <w:t>تمرین‌های</w:t>
-      </w:r>
-      <w:r>
-        <w:rPr>
-          <w:rtl/>
-        </w:rPr>
-        <w:t xml:space="preserve"> این درس</w:t>
-      </w:r>
-      <w:r>
-        <w:rPr>
-          <w:rFonts w:hint="cs"/>
-          <w:rtl/>
-        </w:rPr>
-        <w:t>،</w:t>
-      </w:r>
-      <w:r>
-        <w:rPr>
-          <w:rtl/>
-        </w:rPr>
-        <w:t xml:space="preserve"> شامل تعدادی </w:t>
-      </w:r>
-      <w:r>
-        <w:rPr>
-          <w:rFonts w:hint="cs"/>
-          <w:rtl/>
-        </w:rPr>
-        <w:t>سوال</w:t>
-      </w:r>
-      <w:r>
-        <w:rPr>
-          <w:rtl/>
-        </w:rPr>
-        <w:t xml:space="preserve"> خواهد بود</w:t>
-      </w:r>
-      <w:r>
-        <w:rPr>
-          <w:rFonts w:hint="cs"/>
-          <w:rtl/>
-        </w:rPr>
-        <w:t>.</w:t>
-      </w:r>
-      <w:r>
-        <w:rPr>
-          <w:rtl/>
-        </w:rPr>
-        <w:t xml:space="preserve"> شما بایستی جواب هر قسمت را به طور مجزا </w:t>
-      </w:r>
-      <w:r>
-        <w:rPr>
-          <w:rFonts w:hint="cs"/>
-          <w:rtl/>
-        </w:rPr>
-        <w:t>بنویسید.</w:t>
-      </w:r>
-      <w:r>
-        <w:rPr>
-          <w:rtl/>
-        </w:rPr>
-        <w:t xml:space="preserve"> </w:t>
-      </w:r>
-      <w:r>
-        <w:rPr>
-          <w:rFonts w:hint="cs"/>
-          <w:rtl/>
-        </w:rPr>
-        <w:t xml:space="preserve">بخش پاسخِ </w:t>
-      </w:r>
-      <w:r>
-        <w:rPr>
-          <w:rtl/>
-        </w:rPr>
-        <w:t xml:space="preserve">هر </w:t>
-      </w:r>
-      <w:r>
-        <w:rPr>
-          <w:rFonts w:hint="cs"/>
-          <w:rtl/>
-        </w:rPr>
-        <w:t>سوال</w:t>
-      </w:r>
-      <w:r>
-        <w:rPr>
-          <w:rFonts w:hint="cs"/>
-          <w:rtl/>
-        </w:rPr>
-        <w:t>،</w:t>
-      </w:r>
-      <w:r>
-        <w:rPr>
-          <w:rtl/>
-        </w:rPr>
-        <w:t xml:space="preserve"> با یک باکس خاکستری رنگ (مانند بالا</w:t>
-      </w:r>
-      <w:r>
-        <w:rPr>
-          <w:rFonts w:hint="cs"/>
-          <w:rtl/>
-        </w:rPr>
-        <w:t xml:space="preserve"> با استایل </w:t>
-      </w:r>
-      <w:r>
-        <w:t>Heading 1</w:t>
-      </w:r>
-      <w:r>
-        <w:rPr>
-          <w:rtl/>
-        </w:rPr>
-        <w:t xml:space="preserve">) </w:t>
-      </w:r>
-      <w:r>
-        <w:rPr>
-          <w:rtl/>
-        </w:rPr>
-        <w:lastRenderedPageBreak/>
-        <w:t xml:space="preserve">تعیین </w:t>
-      </w:r>
-      <w:r>
-        <w:rPr>
-          <w:rFonts w:hint="cs"/>
-          <w:rtl/>
-        </w:rPr>
-        <w:t>می‌</w:t>
-      </w:r>
-      <w:r>
-        <w:rPr>
-          <w:rtl/>
-        </w:rPr>
-        <w:t xml:space="preserve">گردد. این باکس باید در </w:t>
-      </w:r>
-      <w:r>
-        <w:rPr>
-          <w:color w:val="FF0000"/>
-          <w:u w:val="single"/>
-          <w:rtl/>
-        </w:rPr>
-        <w:t>ابتدای صفحه</w:t>
-      </w:r>
-      <w:r>
-        <w:rPr>
-          <w:color w:val="FF0000"/>
-          <w:rtl/>
-        </w:rPr>
-        <w:t xml:space="preserve"> </w:t>
-      </w:r>
-      <w:r>
-        <w:rPr>
-          <w:rtl/>
-        </w:rPr>
-        <w:t>باشد ( نه در وسط متن)</w:t>
-      </w:r>
-      <w:r>
-        <w:rPr>
-          <w:rFonts w:hint="cs"/>
-          <w:rtl/>
-        </w:rPr>
-        <w:t>، در</w:t>
-      </w:r>
-      <w:r>
-        <w:rPr>
-          <w:rFonts w:hint="cs"/>
-          <w:rtl/>
-        </w:rPr>
-        <w:t xml:space="preserve"> </w:t>
-      </w:r>
-      <w:r>
-        <w:rPr>
-          <w:rFonts w:hint="cs"/>
-          <w:rtl/>
-        </w:rPr>
-        <w:t>واقع هر سوال باید همواره از اول یک صفحه آغاز شود.</w:t>
-      </w:r>
-      <w:r>
-        <w:rPr>
-          <w:rFonts w:hint="cs"/>
-          <w:rtl/>
-        </w:rPr>
-        <w:t xml:space="preserve"> همچنین برای پاسخ به بخش‌های مختلف یک سوال، حتما از زیرعنوان (با استفاده از </w:t>
-      </w:r>
-      <w:r>
-        <w:t>Heading 2</w:t>
-      </w:r>
-      <w:r>
-        <w:rPr>
-          <w:rFonts w:hint="cs"/>
-          <w:rtl/>
-        </w:rPr>
-        <w:t xml:space="preserve"> و </w:t>
-      </w:r>
-      <w:r>
-        <w:t>Heading 3</w:t>
-      </w:r>
-      <w:r>
-        <w:rPr>
-          <w:rFonts w:hint="cs"/>
-          <w:rtl/>
-        </w:rPr>
-        <w:t>) استفاده نمایید تا بخش‌های هر سوال کاملا مشخص باشد.‌</w:t>
-      </w:r>
-    </w:p>
-    <w:p>
-      <w:pPr>
-        <w:rPr>
-          <w:rtl/>
-        </w:rPr>
-      </w:pPr>
-    </w:p>
-    <w:p>
-      <w:pPr>
-        <w:rPr>
-          <w:rtl/>
-        </w:rPr>
-      </w:pPr>
-    </w:p>
-    <w:p>
-      <w:pPr>
-        <w:rPr>
-          <w:rtl/>
-        </w:rPr>
-      </w:pPr>
-    </w:p>
-    <w:p>
-      <w:pPr>
-        <w:rPr>
-          <w:rtl/>
-        </w:rPr>
-      </w:pPr>
-    </w:p>
+    <w:p/>
+    <w:p/>
+    <w:p/>
+    <w:p/>
+    <w:p/>
+    <w:p/>
+    <w:p/>
+    <w:p/>
     <w:p>
       <w:pPr>
         <w:rPr>
@@ -8368,7 +8855,6 @@
           <w:shd w:val="clear" w:color="auto" w:fill="FFFFFF"/>
           <w:rtl/>
         </w:rPr>
-        <w:lastRenderedPageBreak/>
         <w:t>به علاوه کپی کردن از کد و گزارش</w:t>
       </w:r>
       <w:r>
@@ -8522,6 +9008,7 @@
           <w:shd w:val="clear" w:color="auto" w:fill="FFFFFF"/>
           <w:rtl/>
         </w:rPr>
+        <w:lastRenderedPageBreak/>
         <w:t>رعایت فرمت قالب</w:t>
       </w:r>
       <w:bookmarkEnd w:id="5"/>
@@ -9130,7 +9617,6 @@
           <w:rFonts w:hint="cs"/>
           <w:rtl/>
         </w:rPr>
-        <w:lastRenderedPageBreak/>
         <w:t>ارتباط با ما</w:t>
       </w:r>
       <w:bookmarkEnd w:id="8"/>
@@ -9584,7 +10070,7 @@
       </w:pPr>
     </w:p>
     <w:sectPr>
-      <w:footerReference w:type="default" r:id="rId21"/>
+      <w:footerReference w:type="default" r:id="rId23"/>
       <w:footnotePr>
         <w:numRestart w:val="eachPage"/>
       </w:footnotePr>
@@ -9664,7 +10150,7 @@
             <w:noProof/>
             <w:rtl/>
           </w:rPr>
-          <w:t>14</w:t>
+          <w:t>17</w:t>
         </w:r>
         <w:r>
           <w:rPr>
@@ -11066,551 +11552,6 @@
 </w:styles>
 </file>
 
-<file path=word/glossary/document.xml><?xml version="1.0" encoding="utf-8"?>
-<w:glossaryDocument xmlns:wpc="http://schemas.microsoft.com/office/word/2010/wordprocessingCanvas" xmlns:cx="http://schemas.microsoft.com/office/drawing/2014/chartex" xmlns:cx1="http://schemas.microsoft.com/office/drawing/2015/9/8/chartex" xmlns:mc="http://schemas.openxmlformats.org/markup-compatibility/2006" xmlns:o="urn:schemas-microsoft-com:office:office" xmlns:r="http://schemas.openxmlformats.org/officeDocument/2006/relationships" xmlns:m="http://schemas.openxmlformats.org/officeDocument/2006/math" xmlns:v="urn:schemas-microsoft-com:vml" xmlns:wp14="http://schemas.microsoft.com/office/word/2010/wordprocessingDrawing" xmlns:wp="http://schemas.openxmlformats.org/drawingml/2006/wordprocessingDrawing" xmlns:w10="urn:schemas-microsoft-com:office:word" xmlns:w="http://schemas.openxmlformats.org/wordprocessingml/2006/main" xmlns:w14="http://schemas.microsoft.com/office/word/2010/wordml" xmlns:w15="http://schemas.microsoft.com/office/word/2012/wordml" xmlns:w16se="http://schemas.microsoft.com/office/word/2015/wordml/symex" xmlns:wpg="http://schemas.microsoft.com/office/word/2010/wordprocessingGroup" xmlns:wpi="http://schemas.microsoft.com/office/word/2010/wordprocessingInk" xmlns:wne="http://schemas.microsoft.com/office/word/2006/wordml" xmlns:wps="http://schemas.microsoft.com/office/word/2010/wordprocessingShape" mc:Ignorable="w14 w15 w16se wp14"/>
-</file>
-
-<file path=word/glossary/fontTable.xml><?xml version="1.0" encoding="utf-8"?>
-<w:fonts xmlns:mc="http://schemas.openxmlformats.org/markup-compatibility/2006" xmlns:r="http://schemas.openxmlformats.org/officeDocument/2006/relationships" xmlns:w="http://schemas.openxmlformats.org/wordprocessingml/2006/main" xmlns:w14="http://schemas.microsoft.com/office/word/2010/wordml" xmlns:w15="http://schemas.microsoft.com/office/word/2012/wordml" xmlns:w16se="http://schemas.microsoft.com/office/word/2015/wordml/symex" mc:Ignorable="w14 w15 w16se">
-  <w:font w:name="Times New Roman">
-    <w:panose1 w:val="02020603050405020304"/>
-    <w:charset w:val="00"/>
-    <w:family w:val="roman"/>
-    <w:pitch w:val="variable"/>
-    <w:sig w:usb0="E0002AFF" w:usb1="C0007843" w:usb2="00000009" w:usb3="00000000" w:csb0="000001FF" w:csb1="00000000"/>
-  </w:font>
-  <w:font w:name="Calibri">
-    <w:panose1 w:val="020F0502020204030204"/>
-    <w:charset w:val="00"/>
-    <w:family w:val="swiss"/>
-    <w:pitch w:val="variable"/>
-    <w:sig w:usb0="E0002AFF" w:usb1="4000ACFF" w:usb2="00000001" w:usb3="00000000" w:csb0="000001FF" w:csb1="00000000"/>
-  </w:font>
-  <w:font w:name="Arial">
-    <w:panose1 w:val="020B0604020202020204"/>
-    <w:charset w:val="00"/>
-    <w:family w:val="swiss"/>
-    <w:pitch w:val="variable"/>
-    <w:sig w:usb0="E0002AFF" w:usb1="C0007843" w:usb2="00000009" w:usb3="00000000" w:csb0="000001FF" w:csb1="00000000"/>
-  </w:font>
-  <w:font w:name="B Nazanin">
-    <w:panose1 w:val="00000400000000000000"/>
-    <w:charset w:val="B2"/>
-    <w:family w:val="auto"/>
-    <w:pitch w:val="variable"/>
-    <w:sig w:usb0="00002001" w:usb1="80000000" w:usb2="00000008" w:usb3="00000000" w:csb0="00000040" w:csb1="00000000"/>
-  </w:font>
-  <w:font w:name="Tahoma">
-    <w:panose1 w:val="020B0604030504040204"/>
-    <w:charset w:val="00"/>
-    <w:family w:val="swiss"/>
-    <w:pitch w:val="variable"/>
-    <w:sig w:usb0="E1002EFF" w:usb1="C000605B" w:usb2="00000029" w:usb3="00000000" w:csb0="000101FF" w:csb1="00000000"/>
-  </w:font>
-  <w:font w:name="Cambria">
-    <w:panose1 w:val="02040503050406030204"/>
-    <w:charset w:val="00"/>
-    <w:family w:val="roman"/>
-    <w:pitch w:val="variable"/>
-    <w:sig w:usb0="E00006FF" w:usb1="420024FF" w:usb2="02000000" w:usb3="00000000" w:csb0="0000019F" w:csb1="00000000"/>
-  </w:font>
-  <w:font w:name="Cambria Math">
-    <w:panose1 w:val="02040503050406030204"/>
-    <w:charset w:val="00"/>
-    <w:family w:val="roman"/>
-    <w:pitch w:val="variable"/>
-    <w:sig w:usb0="E00006FF" w:usb1="420024FF" w:usb2="02000000" w:usb3="00000000" w:csb0="0000019F" w:csb1="00000000"/>
-  </w:font>
-  <w:font w:name="Calibri Light">
-    <w:panose1 w:val="020F0302020204030204"/>
-    <w:charset w:val="00"/>
-    <w:family w:val="swiss"/>
-    <w:pitch w:val="variable"/>
-    <w:sig w:usb0="A0002AEF" w:usb1="4000207B" w:usb2="00000000" w:usb3="00000000" w:csb0="000001FF" w:csb1="00000000"/>
-  </w:font>
-</w:fonts>
-</file>
-
-<file path=word/glossary/settings.xml><?xml version="1.0" encoding="utf-8"?>
-<w:settings xmlns:mc="http://schemas.openxmlformats.org/markup-compatibility/2006" xmlns:o="urn:schemas-microsoft-com:office:office" xmlns:r="http://schemas.openxmlformats.org/officeDocument/2006/relationships" xmlns:m="http://schemas.openxmlformats.org/officeDocument/2006/math" xmlns:v="urn:schemas-microsoft-com:vml" xmlns:w10="urn:schemas-microsoft-com:office:word" xmlns:w="http://schemas.openxmlformats.org/wordprocessingml/2006/main" xmlns:w14="http://schemas.microsoft.com/office/word/2010/wordml" xmlns:w15="http://schemas.microsoft.com/office/word/2012/wordml" xmlns:w16se="http://schemas.microsoft.com/office/word/2015/wordml/symex" xmlns:sl="http://schemas.openxmlformats.org/schemaLibrary/2006/main" mc:Ignorable="w14 w15 w16se">
-  <w:view w:val="normal"/>
-  <w:defaultTabStop w:val="720"/>
-  <w:characterSpacingControl w:val="doNotCompress"/>
-  <w:compat>
-    <w:useFELayout/>
-    <w:compatSetting w:name="compatibilityMode" w:uri="http://schemas.microsoft.com/office/word" w:val="15"/>
-    <w:compatSetting w:name="overrideTableStyleFontSizeAndJustification" w:uri="http://schemas.microsoft.com/office/word" w:val="1"/>
-    <w:compatSetting w:name="enableOpenTypeFeatures" w:uri="http://schemas.microsoft.com/office/word" w:val="1"/>
-    <w:compatSetting w:name="doNotFlipMirrorIndents" w:uri="http://schemas.microsoft.com/office/word" w:val="1"/>
-    <w:compatSetting w:name="differentiateMultirowTableHeaders" w:uri="http://schemas.microsoft.com/office/word" w:val="1"/>
-  </w:compat>
-  <w:rsids>
-    <w:rsidRoot w:val="0065422B"/>
-    <w:rsid w:val="0065422B"/>
-    <w:rsid w:val="00EB33C0"/>
-  </w:rsids>
-  <m:mathPr>
-    <m:mathFont m:val="Cambria Math"/>
-    <m:brkBin m:val="before"/>
-    <m:brkBinSub m:val="--"/>
-    <m:smallFrac m:val="0"/>
-    <m:dispDef/>
-    <m:lMargin m:val="0"/>
-    <m:rMargin m:val="0"/>
-    <m:defJc m:val="centerGroup"/>
-    <m:wrapIndent m:val="1440"/>
-    <m:intLim m:val="subSup"/>
-    <m:naryLim m:val="undOvr"/>
-  </m:mathPr>
-  <w:themeFontLang w:val="en-US" w:bidi="ar-SA"/>
-  <w:clrSchemeMapping w:bg1="light1" w:t1="dark1" w:bg2="light2" w:t2="dark2" w:accent1="accent1" w:accent2="accent2" w:accent3="accent3" w:accent4="accent4" w:accent5="accent5" w:accent6="accent6" w:hyperlink="hyperlink" w:followedHyperlink="followedHyperlink"/>
-  <w:decimalSymbol w:val="."/>
-  <w:listSeparator w:val=","/>
-  <w15:chartTrackingRefBased/>
-</w:settings>
-</file>
-
-<file path=word/glossary/styles.xml><?xml version="1.0" encoding="utf-8"?>
-<w:styles xmlns:mc="http://schemas.openxmlformats.org/markup-compatibility/2006" xmlns:r="http://schemas.openxmlformats.org/officeDocument/2006/relationships" xmlns:w="http://schemas.openxmlformats.org/wordprocessingml/2006/main" xmlns:w14="http://schemas.microsoft.com/office/word/2010/wordml" xmlns:w15="http://schemas.microsoft.com/office/word/2012/wordml" xmlns:w16se="http://schemas.microsoft.com/office/word/2015/wordml/symex" mc:Ignorable="w14 w15 w16se">
-  <w:docDefaults>
-    <w:rPrDefault>
-      <w:rPr>
-        <w:rFonts w:asciiTheme="minorHAnsi" w:eastAsiaTheme="minorEastAsia" w:hAnsiTheme="minorHAnsi" w:cstheme="minorBidi"/>
-        <w:sz w:val="22"/>
-        <w:szCs w:val="22"/>
-        <w:lang w:val="en-US" w:eastAsia="en-US" w:bidi="ar-SA"/>
-      </w:rPr>
-    </w:rPrDefault>
-    <w:pPrDefault>
-      <w:pPr>
-        <w:spacing w:after="160" w:line="259" w:lineRule="auto"/>
-      </w:pPr>
-    </w:pPrDefault>
-  </w:docDefaults>
-  <w:latentStyles w:defLockedState="0" w:defUIPriority="99" w:defSemiHidden="0" w:defUnhideWhenUsed="0" w:defQFormat="0" w:count="371">
-    <w:lsdException w:name="Normal" w:uiPriority="0" w:qFormat="1"/>
-    <w:lsdException w:name="heading 1" w:uiPriority="9" w:qFormat="1"/>
-    <w:lsdException w:name="heading 2" w:semiHidden="1" w:uiPriority="9" w:unhideWhenUsed="1" w:qFormat="1"/>
-    <w:lsdException w:name="heading 3" w:semiHidden="1" w:uiPriority="9" w:unhideWhenUsed="1" w:qFormat="1"/>
-    <w:lsdException w:name="heading 4" w:semiHidden="1" w:uiPriority="9" w:unhideWhenUsed="1" w:qFormat="1"/>
-    <w:lsdException w:name="heading 5" w:semiHidden="1" w:uiPriority="9" w:unhideWhenUsed="1" w:qFormat="1"/>
-    <w:lsdException w:name="heading 6" w:semiHidden="1" w:uiPriority="9" w:unhideWhenUsed="1" w:qFormat="1"/>
-    <w:lsdException w:name="heading 7" w:semiHidden="1" w:uiPriority="9" w:unhideWhenUsed="1" w:qFormat="1"/>
-    <w:lsdException w:name="heading 8" w:semiHidden="1" w:uiPriority="9" w:unhideWhenUsed="1" w:qFormat="1"/>
-    <w:lsdException w:name="heading 9" w:semiHidden="1" w:uiPriority="9" w:unhideWhenUsed="1" w:qFormat="1"/>
-    <w:lsdException w:name="index 1" w:semiHidden="1" w:unhideWhenUsed="1"/>
-    <w:lsdException w:name="index 2" w:semiHidden="1" w:unhideWhenUsed="1"/>
-    <w:lsdException w:name="index 3" w:semiHidden="1" w:unhideWhenUsed="1"/>
-    <w:lsdException w:name="index 4" w:semiHidden="1" w:unhideWhenUsed="1"/>
-    <w:lsdException w:name="index 5" w:semiHidden="1" w:unhideWhenUsed="1"/>
-    <w:lsdException w:name="index 6" w:semiHidden="1" w:unhideWhenUsed="1"/>
-    <w:lsdException w:name="index 7" w:semiHidden="1" w:unhideWhenUsed="1"/>
-    <w:lsdException w:name="index 8" w:semiHidden="1" w:unhideWhenUsed="1"/>
-    <w:lsdException w:name="index 9" w:semiHidden="1" w:unhideWhenUsed="1"/>
-    <w:lsdException w:name="toc 1" w:semiHidden="1" w:uiPriority="39" w:unhideWhenUsed="1"/>
-    <w:lsdException w:name="toc 2" w:semiHidden="1" w:uiPriority="39" w:unhideWhenUsed="1"/>
-    <w:lsdException w:name="toc 3" w:semiHidden="1" w:uiPriority="39" w:unhideWhenUsed="1"/>
-    <w:lsdException w:name="toc 4" w:semiHidden="1" w:uiPriority="39" w:unhideWhenUsed="1"/>
-    <w:lsdException w:name="toc 5" w:semiHidden="1" w:uiPriority="39" w:unhideWhenUsed="1"/>
-    <w:lsdException w:name="toc 6" w:semiHidden="1" w:uiPriority="39" w:unhideWhenUsed="1"/>
-    <w:lsdException w:name="toc 7" w:semiHidden="1" w:uiPriority="39" w:unhideWhenUsed="1"/>
-    <w:lsdException w:name="toc 8" w:semiHidden="1" w:uiPriority="39" w:unhideWhenUsed="1"/>
-    <w:lsdException w:name="toc 9" w:semiHidden="1" w:uiPriority="39" w:unhideWhenUsed="1"/>
-    <w:lsdException w:name="Normal Indent" w:semiHidden="1" w:unhideWhenUsed="1"/>
-    <w:lsdException w:name="footnote text" w:semiHidden="1" w:unhideWhenUsed="1"/>
-    <w:lsdException w:name="annotation text" w:semiHidden="1" w:unhideWhenUsed="1"/>
-    <w:lsdException w:name="header" w:semiHidden="1" w:unhideWhenUsed="1"/>
-    <w:lsdException w:name="footer" w:semiHidden="1" w:unhideWhenUsed="1"/>
-    <w:lsdException w:name="index heading" w:semiHidden="1" w:unhideWhenUsed="1"/>
-    <w:lsdException w:name="caption" w:semiHidden="1" w:uiPriority="35" w:unhideWhenUsed="1" w:qFormat="1"/>
-    <w:lsdException w:name="table of figures" w:semiHidden="1" w:unhideWhenUsed="1"/>
-    <w:lsdException w:name="envelope address" w:semiHidden="1" w:unhideWhenUsed="1"/>
-    <w:lsdException w:name="envelope return" w:semiHidden="1" w:unhideWhenUsed="1"/>
-    <w:lsdException w:name="footnote reference" w:semiHidden="1" w:unhideWhenUsed="1"/>
-    <w:lsdException w:name="annotation reference" w:semiHidden="1" w:unhideWhenUsed="1"/>
-    <w:lsdException w:name="line number" w:semiHidden="1" w:unhideWhenUsed="1"/>
-    <w:lsdException w:name="page number" w:semiHidden="1" w:unhideWhenUsed="1"/>
-    <w:lsdException w:name="endnote reference" w:semiHidden="1" w:unhideWhenUsed="1"/>
-    <w:lsdException w:name="endnote text" w:semiHidden="1" w:unhideWhenUsed="1"/>
-    <w:lsdException w:name="table of authorities" w:semiHidden="1" w:unhideWhenUsed="1"/>
-    <w:lsdException w:name="macro" w:semiHidden="1" w:unhideWhenUsed="1"/>
-    <w:lsdException w:name="toa heading" w:semiHidden="1" w:unhideWhenUsed="1"/>
-    <w:lsdException w:name="List" w:semiHidden="1" w:unhideWhenUsed="1"/>
-    <w:lsdException w:name="List Bullet" w:semiHidden="1" w:unhideWhenUsed="1"/>
-    <w:lsdException w:name="List Number" w:semiHidden="1" w:unhideWhenUsed="1"/>
-    <w:lsdException w:name="List 2" w:semiHidden="1" w:unhideWhenUsed="1"/>
-    <w:lsdException w:name="List 3" w:semiHidden="1" w:unhideWhenUsed="1"/>
-    <w:lsdException w:name="List 4" w:semiHidden="1" w:unhideWhenUsed="1"/>
-    <w:lsdException w:name="List 5" w:semiHidden="1" w:unhideWhenUsed="1"/>
-    <w:lsdException w:name="List Bullet 2" w:semiHidden="1" w:unhideWhenUsed="1"/>
-    <w:lsdException w:name="List Bullet 3" w:semiHidden="1" w:unhideWhenUsed="1"/>
-    <w:lsdException w:name="List Bullet 4" w:semiHidden="1" w:unhideWhenUsed="1"/>
-    <w:lsdException w:name="List Bullet 5" w:semiHidden="1" w:unhideWhenUsed="1"/>
-    <w:lsdException w:name="List Number 2" w:semiHidden="1" w:unhideWhenUsed="1"/>
-    <w:lsdException w:name="List Number 3" w:semiHidden="1" w:unhideWhenUsed="1"/>
-    <w:lsdException w:name="List Number 4" w:semiHidden="1" w:unhideWhenUsed="1"/>
-    <w:lsdException w:name="List Number 5" w:semiHidden="1" w:unhideWhenUsed="1"/>
-    <w:lsdException w:name="Title" w:uiPriority="10" w:qFormat="1"/>
-    <w:lsdException w:name="Closing" w:semiHidden="1" w:unhideWhenUsed="1"/>
-    <w:lsdException w:name="Signature" w:semiHidden="1" w:unhideWhenUsed="1"/>
-    <w:lsdException w:name="Default Paragraph Font" w:semiHidden="1" w:uiPriority="1" w:unhideWhenUsed="1"/>
-    <w:lsdException w:name="Body Text" w:semiHidden="1" w:unhideWhenUsed="1"/>
-    <w:lsdException w:name="Body Text Indent" w:semiHidden="1" w:unhideWhenUsed="1"/>
-    <w:lsdException w:name="List Continue" w:semiHidden="1" w:unhideWhenUsed="1"/>
-    <w:lsdException w:name="List Continue 2" w:semiHidden="1" w:unhideWhenUsed="1"/>
-    <w:lsdException w:name="List Continue 3" w:semiHidden="1" w:unhideWhenUsed="1"/>
-    <w:lsdException w:name="List Continue 4" w:semiHidden="1" w:unhideWhenUsed="1"/>
-    <w:lsdException w:name="List Continue 5" w:semiHidden="1" w:unhideWhenUsed="1"/>
-    <w:lsdException w:name="Message Header" w:semiHidden="1" w:unhideWhenUsed="1"/>
-    <w:lsdException w:name="Subtitle" w:uiPriority="11" w:qFormat="1"/>
-    <w:lsdException w:name="Salutation" w:semiHidden="1" w:unhideWhenUsed="1"/>
-    <w:lsdException w:name="Date" w:semiHidden="1" w:unhideWhenUsed="1"/>
-    <w:lsdException w:name="Body Text First Indent" w:semiHidden="1" w:unhideWhenUsed="1"/>
-    <w:lsdException w:name="Body Text First Indent 2" w:semiHidden="1" w:unhideWhenUsed="1"/>
-    <w:lsdException w:name="Note Heading" w:semiHidden="1" w:unhideWhenUsed="1"/>
-    <w:lsdException w:name="Body Text 2" w:semiHidden="1" w:unhideWhenUsed="1"/>
-    <w:lsdException w:name="Body Text 3" w:semiHidden="1" w:unhideWhenUsed="1"/>
-    <w:lsdException w:name="Body Text Indent 2" w:semiHidden="1" w:unhideWhenUsed="1"/>
-    <w:lsdException w:name="Body Text Indent 3" w:semiHidden="1" w:unhideWhenUsed="1"/>
-    <w:lsdException w:name="Block Text" w:semiHidden="1" w:unhideWhenUsed="1"/>
-    <w:lsdException w:name="Hyperlink" w:semiHidden="1" w:unhideWhenUsed="1"/>
-    <w:lsdException w:name="FollowedHyperlink" w:semiHidden="1" w:unhideWhenUsed="1"/>
-    <w:lsdException w:name="Strong" w:uiPriority="22" w:qFormat="1"/>
-    <w:lsdException w:name="Emphasis" w:uiPriority="20" w:qFormat="1"/>
-    <w:lsdException w:name="Document Map" w:semiHidden="1" w:unhideWhenUsed="1"/>
-    <w:lsdException w:name="Plain Text" w:semiHidden="1" w:unhideWhenUsed="1"/>
-    <w:lsdException w:name="E-mail Signature" w:semiHidden="1" w:unhideWhenUsed="1"/>
-    <w:lsdException w:name="HTML Top of Form" w:semiHidden="1" w:unhideWhenUsed="1"/>
-    <w:lsdException w:name="HTML Bottom of Form" w:semiHidden="1" w:unhideWhenUsed="1"/>
-    <w:lsdException w:name="Normal (Web)" w:semiHidden="1" w:unhideWhenUsed="1"/>
-    <w:lsdException w:name="HTML Acronym" w:semiHidden="1" w:unhideWhenUsed="1"/>
-    <w:lsdException w:name="HTML Address" w:semiHidden="1" w:unhideWhenUsed="1"/>
-    <w:lsdException w:name="HTML Cite" w:semiHidden="1" w:unhideWhenUsed="1"/>
-    <w:lsdException w:name="HTML Code" w:semiHidden="1" w:unhideWhenUsed="1"/>
-    <w:lsdException w:name="HTML Definition" w:semiHidden="1" w:unhideWhenUsed="1"/>
-    <w:lsdException w:name="HTML Keyboard" w:semiHidden="1" w:unhideWhenUsed="1"/>
-    <w:lsdException w:name="HTML Preformatted" w:semiHidden="1" w:unhideWhenUsed="1"/>
-    <w:lsdException w:name="HTML Sample" w:semiHidden="1" w:unhideWhenUsed="1"/>
-    <w:lsdException w:name="HTML Typewriter" w:semiHidden="1" w:unhideWhenUsed="1"/>
-    <w:lsdException w:name="HTML Variable" w:semiHidden="1" w:unhideWhenUsed="1"/>
-    <w:lsdException w:name="Normal Table" w:semiHidden="1" w:unhideWhenUsed="1"/>
-    <w:lsdException w:name="annotation subject" w:semiHidden="1" w:unhideWhenUsed="1"/>
-    <w:lsdException w:name="No List" w:semiHidden="1" w:unhideWhenUsed="1"/>
-    <w:lsdException w:name="Outline List 1" w:semiHidden="1" w:unhideWhenUsed="1"/>
-    <w:lsdException w:name="Outline List 2" w:semiHidden="1" w:unhideWhenUsed="1"/>
-    <w:lsdException w:name="Outline List 3" w:semiHidden="1" w:unhideWhenUsed="1"/>
-    <w:lsdException w:name="Table Simple 1" w:semiHidden="1" w:unhideWhenUsed="1"/>
-    <w:lsdException w:name="Table Simple 2" w:semiHidden="1" w:unhideWhenUsed="1"/>
-    <w:lsdException w:name="Table Simple 3" w:semiHidden="1" w:unhideWhenUsed="1"/>
-    <w:lsdException w:name="Table Classic 1" w:semiHidden="1" w:unhideWhenUsed="1"/>
-    <w:lsdException w:name="Table Classic 2" w:semiHidden="1" w:unhideWhenUsed="1"/>
-    <w:lsdException w:name="Table Classic 3" w:semiHidden="1" w:unhideWhenUsed="1"/>
-    <w:lsdException w:name="Table Classic 4" w:semiHidden="1" w:unhideWhenUsed="1"/>
-    <w:lsdException w:name="Table Colorful 1" w:semiHidden="1" w:unhideWhenUsed="1"/>
-    <w:lsdException w:name="Table Colorful 2" w:semiHidden="1" w:unhideWhenUsed="1"/>
-    <w:lsdException w:name="Table Colorful 3" w:semiHidden="1" w:unhideWhenUsed="1"/>
-    <w:lsdException w:name="Table Columns 1" w:semiHidden="1" w:unhideWhenUsed="1"/>
-    <w:lsdException w:name="Table Columns 2" w:semiHidden="1" w:unhideWhenUsed="1"/>
-    <w:lsdException w:name="Table Columns 3" w:semiHidden="1" w:unhideWhenUsed="1"/>
-    <w:lsdException w:name="Table Columns 4" w:semiHidden="1" w:unhideWhenUsed="1"/>
-    <w:lsdException w:name="Table Columns 5" w:semiHidden="1" w:unhideWhenUsed="1"/>
-    <w:lsdException w:name="Table Grid 1" w:semiHidden="1" w:unhideWhenUsed="1"/>
-    <w:lsdException w:name="Table Grid 2" w:semiHidden="1" w:unhideWhenUsed="1"/>
-    <w:lsdException w:name="Table Grid 3" w:semiHidden="1" w:unhideWhenUsed="1"/>
-    <w:lsdException w:name="Table Grid 4" w:semiHidden="1" w:unhideWhenUsed="1"/>
-    <w:lsdException w:name="Table Grid 5" w:semiHidden="1" w:unhideWhenUsed="1"/>
-    <w:lsdException w:name="Table Grid 6" w:semiHidden="1" w:unhideWhenUsed="1"/>
-    <w:lsdException w:name="Table Grid 7" w:semiHidden="1" w:unhideWhenUsed="1"/>
-    <w:lsdException w:name="Table Grid 8" w:semiHidden="1" w:unhideWhenUsed="1"/>
-    <w:lsdException w:name="Table List 1" w:semiHidden="1" w:unhideWhenUsed="1"/>
-    <w:lsdException w:name="Table List 2" w:semiHidden="1" w:unhideWhenUsed="1"/>
-    <w:lsdException w:name="Table List 3" w:semiHidden="1" w:unhideWhenUsed="1"/>
-    <w:lsdException w:name="Table List 4" w:semiHidden="1" w:unhideWhenUsed="1"/>
-    <w:lsdException w:name="Table List 5" w:semiHidden="1" w:unhideWhenUsed="1"/>
-    <w:lsdException w:name="Table List 6" w:semiHidden="1" w:unhideWhenUsed="1"/>
-    <w:lsdException w:name="Table List 7" w:semiHidden="1" w:unhideWhenUsed="1"/>
-    <w:lsdException w:name="Table List 8" w:semiHidden="1" w:unhideWhenUsed="1"/>
-    <w:lsdException w:name="Table 3D effects 1" w:semiHidden="1" w:unhideWhenUsed="1"/>
-    <w:lsdException w:name="Table 3D effects 2" w:semiHidden="1" w:unhideWhenUsed="1"/>
-    <w:lsdException w:name="Table 3D effects 3" w:semiHidden="1" w:unhideWhenUsed="1"/>
-    <w:lsdException w:name="Table Contemporary" w:semiHidden="1" w:unhideWhenUsed="1"/>
-    <w:lsdException w:name="Table Elegant" w:semiHidden="1" w:unhideWhenUsed="1"/>
-    <w:lsdException w:name="Table Professional" w:semiHidden="1" w:unhideWhenUsed="1"/>
-    <w:lsdException w:name="Table Subtle 1" w:semiHidden="1" w:unhideWhenUsed="1"/>
-    <w:lsdException w:name="Table Subtle 2" w:semiHidden="1" w:unhideWhenUsed="1"/>
-    <w:lsdException w:name="Table Web 1" w:semiHidden="1" w:unhideWhenUsed="1"/>
-    <w:lsdException w:name="Table Web 2" w:semiHidden="1" w:unhideWhenUsed="1"/>
-    <w:lsdException w:name="Table Web 3" w:semiHidden="1" w:unhideWhenUsed="1"/>
-    <w:lsdException w:name="Balloon Text" w:semiHidden="1" w:unhideWhenUsed="1"/>
-    <w:lsdException w:name="Table Grid" w:uiPriority="39"/>
-    <w:lsdException w:name="Table Theme" w:semiHidden="1" w:unhideWhenUsed="1"/>
-    <w:lsdException w:name="Placeholder Text" w:semiHidden="1"/>
-    <w:lsdException w:name="No Spacing" w:uiPriority="1" w:qFormat="1"/>
-    <w:lsdException w:name="Light Shading" w:uiPriority="60"/>
-    <w:lsdException w:name="Light List" w:uiPriority="61"/>
-    <w:lsdException w:name="Light Grid" w:uiPriority="62"/>
-    <w:lsdException w:name="Medium Shading 1" w:uiPriority="63"/>
-    <w:lsdException w:name="Medium Shading 2" w:uiPriority="64"/>
-    <w:lsdException w:name="Medium List 1" w:uiPriority="65"/>
-    <w:lsdException w:name="Medium List 2" w:uiPriority="66"/>
-    <w:lsdException w:name="Medium Grid 1" w:uiPriority="67"/>
-    <w:lsdException w:name="Medium Grid 2" w:uiPriority="68"/>
-    <w:lsdException w:name="Medium Grid 3" w:uiPriority="69"/>
-    <w:lsdException w:name="Dark List" w:uiPriority="70"/>
-    <w:lsdException w:name="Colorful Shading" w:uiPriority="71"/>
-    <w:lsdException w:name="Colorful List" w:uiPriority="72"/>
-    <w:lsdException w:name="Colorful Grid" w:uiPriority="73"/>
-    <w:lsdException w:name="Light Shading Accent 1" w:uiPriority="60"/>
-    <w:lsdException w:name="Light List Accent 1" w:uiPriority="61"/>
-    <w:lsdException w:name="Light Grid Accent 1" w:uiPriority="62"/>
-    <w:lsdException w:name="Medium Shading 1 Accent 1" w:uiPriority="63"/>
-    <w:lsdException w:name="Medium Shading 2 Accent 1" w:uiPriority="64"/>
-    <w:lsdException w:name="Medium List 1 Accent 1" w:uiPriority="65"/>
-    <w:lsdException w:name="Revision" w:semiHidden="1"/>
-    <w:lsdException w:name="List Paragraph" w:uiPriority="34" w:qFormat="1"/>
-    <w:lsdException w:name="Quote" w:uiPriority="29" w:qFormat="1"/>
-    <w:lsdException w:name="Intense Quote" w:uiPriority="30" w:qFormat="1"/>
-    <w:lsdException w:name="Medium List 2 Accent 1" w:uiPriority="66"/>
-    <w:lsdException w:name="Medium Grid 1 Accent 1" w:uiPriority="67"/>
-    <w:lsdException w:name="Medium Grid 2 Accent 1" w:uiPriority="68"/>
-    <w:lsdException w:name="Medium Grid 3 Accent 1" w:uiPriority="69"/>
-    <w:lsdException w:name="Dark List Accent 1" w:uiPriority="70"/>
-    <w:lsdException w:name="Colorful Shading Accent 1" w:uiPriority="71"/>
-    <w:lsdException w:name="Colorful List Accent 1" w:uiPriority="72"/>
-    <w:lsdException w:name="Colorful Grid Accent 1" w:uiPriority="73"/>
-    <w:lsdException w:name="Light Shading Accent 2" w:uiPriority="60"/>
-    <w:lsdException w:name="Light List Accent 2" w:uiPriority="61"/>
-    <w:lsdException w:name="Light Grid Accent 2" w:uiPriority="62"/>
-    <w:lsdException w:name="Medium Shading 1 Accent 2" w:uiPriority="63"/>
-    <w:lsdException w:name="Medium Shading 2 Accent 2" w:uiPriority="64"/>
-    <w:lsdException w:name="Medium List 1 Accent 2" w:uiPriority="65"/>
-    <w:lsdException w:name="Medium List 2 Accent 2" w:uiPriority="66"/>
-    <w:lsdException w:name="Medium Grid 1 Accent 2" w:uiPriority="67"/>
-    <w:lsdException w:name="Medium Grid 2 Accent 2" w:uiPriority="68"/>
-    <w:lsdException w:name="Medium Grid 3 Accent 2" w:uiPriority="69"/>
-    <w:lsdException w:name="Dark List Accent 2" w:uiPriority="70"/>
-    <w:lsdException w:name="Colorful Shading Accent 2" w:uiPriority="71"/>
-    <w:lsdException w:name="Colorful List Accent 2" w:uiPriority="72"/>
-    <w:lsdException w:name="Colorful Grid Accent 2" w:uiPriority="73"/>
-    <w:lsdException w:name="Light Shading Accent 3" w:uiPriority="60"/>
-    <w:lsdException w:name="Light List Accent 3" w:uiPriority="61"/>
-    <w:lsdException w:name="Light Grid Accent 3" w:uiPriority="62"/>
-    <w:lsdException w:name="Medium Shading 1 Accent 3" w:uiPriority="63"/>
-    <w:lsdException w:name="Medium Shading 2 Accent 3" w:uiPriority="64"/>
-    <w:lsdException w:name="Medium List 1 Accent 3" w:uiPriority="65"/>
-    <w:lsdException w:name="Medium List 2 Accent 3" w:uiPriority="66"/>
-    <w:lsdException w:name="Medium Grid 1 Accent 3" w:uiPriority="67"/>
-    <w:lsdException w:name="Medium Grid 2 Accent 3" w:uiPriority="68"/>
-    <w:lsdException w:name="Medium Grid 3 Accent 3" w:uiPriority="69"/>
-    <w:lsdException w:name="Dark List Accent 3" w:uiPriority="70"/>
-    <w:lsdException w:name="Colorful Shading Accent 3" w:uiPriority="71"/>
-    <w:lsdException w:name="Colorful List Accent 3" w:uiPriority="72"/>
-    <w:lsdException w:name="Colorful Grid Accent 3" w:uiPriority="73"/>
-    <w:lsdException w:name="Light Shading Accent 4" w:uiPriority="60"/>
-    <w:lsdException w:name="Light List Accent 4" w:uiPriority="61"/>
-    <w:lsdException w:name="Light Grid Accent 4" w:uiPriority="62"/>
-    <w:lsdException w:name="Medium Shading 1 Accent 4" w:uiPriority="63"/>
-    <w:lsdException w:name="Medium Shading 2 Accent 4" w:uiPriority="64"/>
-    <w:lsdException w:name="Medium List 1 Accent 4" w:uiPriority="65"/>
-    <w:lsdException w:name="Medium List 2 Accent 4" w:uiPriority="66"/>
-    <w:lsdException w:name="Medium Grid 1 Accent 4" w:uiPriority="67"/>
-    <w:lsdException w:name="Medium Grid 2 Accent 4" w:uiPriority="68"/>
-    <w:lsdException w:name="Medium Grid 3 Accent 4" w:uiPriority="69"/>
-    <w:lsdException w:name="Dark List Accent 4" w:uiPriority="70"/>
-    <w:lsdException w:name="Colorful Shading Accent 4" w:uiPriority="71"/>
-    <w:lsdException w:name="Colorful List Accent 4" w:uiPriority="72"/>
-    <w:lsdException w:name="Colorful Grid Accent 4" w:uiPriority="73"/>
-    <w:lsdException w:name="Light Shading Accent 5" w:uiPriority="60"/>
-    <w:lsdException w:name="Light List Accent 5" w:uiPriority="61"/>
-    <w:lsdException w:name="Light Grid Accent 5" w:uiPriority="62"/>
-    <w:lsdException w:name="Medium Shading 1 Accent 5" w:uiPriority="63"/>
-    <w:lsdException w:name="Medium Shading 2 Accent 5" w:uiPriority="64"/>
-    <w:lsdException w:name="Medium List 1 Accent 5" w:uiPriority="65"/>
-    <w:lsdException w:name="Medium List 2 Accent 5" w:uiPriority="66"/>
-    <w:lsdException w:name="Medium Grid 1 Accent 5" w:uiPriority="67"/>
-    <w:lsdException w:name="Medium Grid 2 Accent 5" w:uiPriority="68"/>
-    <w:lsdException w:name="Medium Grid 3 Accent 5" w:uiPriority="69"/>
-    <w:lsdException w:name="Dark List Accent 5" w:uiPriority="70"/>
-    <w:lsdException w:name="Colorful Shading Accent 5" w:uiPriority="71"/>
-    <w:lsdException w:name="Colorful List Accent 5" w:uiPriority="72"/>
-    <w:lsdException w:name="Colorful Grid Accent 5" w:uiPriority="73"/>
-    <w:lsdException w:name="Light Shading Accent 6" w:uiPriority="60"/>
-    <w:lsdException w:name="Light List Accent 6" w:uiPriority="61"/>
-    <w:lsdException w:name="Light Grid Accent 6" w:uiPriority="62"/>
-    <w:lsdException w:name="Medium Shading 1 Accent 6" w:uiPriority="63"/>
-    <w:lsdException w:name="Medium Shading 2 Accent 6" w:uiPriority="64"/>
-    <w:lsdException w:name="Medium List 1 Accent 6" w:uiPriority="65"/>
-    <w:lsdException w:name="Medium List 2 Accent 6" w:uiPriority="66"/>
-    <w:lsdException w:name="Medium Grid 1 Accent 6" w:uiPriority="67"/>
-    <w:lsdException w:name="Medium Grid 2 Accent 6" w:uiPriority="68"/>
-    <w:lsdException w:name="Medium Grid 3 Accent 6" w:uiPriority="69"/>
-    <w:lsdException w:name="Dark List Accent 6" w:uiPriority="70"/>
-    <w:lsdException w:name="Colorful Shading Accent 6" w:uiPriority="71"/>
-    <w:lsdException w:name="Colorful List Accent 6" w:uiPriority="72"/>
-    <w:lsdException w:name="Colorful Grid Accent 6" w:uiPriority="73"/>
-    <w:lsdException w:name="Subtle Emphasis" w:uiPriority="19" w:qFormat="1"/>
-    <w:lsdException w:name="Intense Emphasis" w:uiPriority="21" w:qFormat="1"/>
-    <w:lsdException w:name="Subtle Reference" w:uiPriority="31" w:qFormat="1"/>
-    <w:lsdException w:name="Intense Reference" w:uiPriority="32" w:qFormat="1"/>
-    <w:lsdException w:name="Book Title" w:uiPriority="33" w:qFormat="1"/>
-    <w:lsdException w:name="Bibliography" w:semiHidden="1" w:uiPriority="37" w:unhideWhenUsed="1"/>
-    <w:lsdException w:name="TOC Heading" w:semiHidden="1" w:uiPriority="39" w:unhideWhenUsed="1" w:qFormat="1"/>
-    <w:lsdException w:name="Plain Table 1" w:uiPriority="41"/>
-    <w:lsdException w:name="Plain Table 2" w:uiPriority="42"/>
-    <w:lsdException w:name="Plain Table 3" w:uiPriority="43"/>
-    <w:lsdException w:name="Plain Table 4" w:uiPriority="44"/>
-    <w:lsdException w:name="Plain Table 5" w:uiPriority="45"/>
-    <w:lsdException w:name="Grid Table Light" w:uiPriority="40"/>
-    <w:lsdException w:name="Grid Table 1 Light" w:uiPriority="46"/>
-    <w:lsdException w:name="Grid Table 2" w:uiPriority="47"/>
-    <w:lsdException w:name="Grid Table 3" w:uiPriority="48"/>
-    <w:lsdException w:name="Grid Table 4" w:uiPriority="49"/>
-    <w:lsdException w:name="Grid Table 5 Dark" w:uiPriority="50"/>
-    <w:lsdException w:name="Grid Table 6 Colorful" w:uiPriority="51"/>
-    <w:lsdException w:name="Grid Table 7 Colorful" w:uiPriority="52"/>
-    <w:lsdException w:name="Grid Table 1 Light Accent 1" w:uiPriority="46"/>
-    <w:lsdException w:name="Grid Table 2 Accent 1" w:uiPriority="47"/>
-    <w:lsdException w:name="Grid Table 3 Accent 1" w:uiPriority="48"/>
-    <w:lsdException w:name="Grid Table 4 Accent 1" w:uiPriority="49"/>
-    <w:lsdException w:name="Grid Table 5 Dark Accent 1" w:uiPriority="50"/>
-    <w:lsdException w:name="Grid Table 6 Colorful Accent 1" w:uiPriority="51"/>
-    <w:lsdException w:name="Grid Table 7 Colorful Accent 1" w:uiPriority="52"/>
-    <w:lsdException w:name="Grid Table 1 Light Accent 2" w:uiPriority="46"/>
-    <w:lsdException w:name="Grid Table 2 Accent 2" w:uiPriority="47"/>
-    <w:lsdException w:name="Grid Table 3 Accent 2" w:uiPriority="48"/>
-    <w:lsdException w:name="Grid Table 4 Accent 2" w:uiPriority="49"/>
-    <w:lsdException w:name="Grid Table 5 Dark Accent 2" w:uiPriority="50"/>
-    <w:lsdException w:name="Grid Table 6 Colorful Accent 2" w:uiPriority="51"/>
-    <w:lsdException w:name="Grid Table 7 Colorful Accent 2" w:uiPriority="52"/>
-    <w:lsdException w:name="Grid Table 1 Light Accent 3" w:uiPriority="46"/>
-    <w:lsdException w:name="Grid Table 2 Accent 3" w:uiPriority="47"/>
-    <w:lsdException w:name="Grid Table 3 Accent 3" w:uiPriority="48"/>
-    <w:lsdException w:name="Grid Table 4 Accent 3" w:uiPriority="49"/>
-    <w:lsdException w:name="Grid Table 5 Dark Accent 3" w:uiPriority="50"/>
-    <w:lsdException w:name="Grid Table 6 Colorful Accent 3" w:uiPriority="51"/>
-    <w:lsdException w:name="Grid Table 7 Colorful Accent 3" w:uiPriority="52"/>
-    <w:lsdException w:name="Grid Table 1 Light Accent 4" w:uiPriority="46"/>
-    <w:lsdException w:name="Grid Table 2 Accent 4" w:uiPriority="47"/>
-    <w:lsdException w:name="Grid Table 3 Accent 4" w:uiPriority="48"/>
-    <w:lsdException w:name="Grid Table 4 Accent 4" w:uiPriority="49"/>
-    <w:lsdException w:name="Grid Table 5 Dark Accent 4" w:uiPriority="50"/>
-    <w:lsdException w:name="Grid Table 6 Colorful Accent 4" w:uiPriority="51"/>
-    <w:lsdException w:name="Grid Table 7 Colorful Accent 4" w:uiPriority="52"/>
-    <w:lsdException w:name="Grid Table 1 Light Accent 5" w:uiPriority="46"/>
-    <w:lsdException w:name="Grid Table 2 Accent 5" w:uiPriority="47"/>
-    <w:lsdException w:name="Grid Table 3 Accent 5" w:uiPriority="48"/>
-    <w:lsdException w:name="Grid Table 4 Accent 5" w:uiPriority="49"/>
-    <w:lsdException w:name="Grid Table 5 Dark Accent 5" w:uiPriority="50"/>
-    <w:lsdException w:name="Grid Table 6 Colorful Accent 5" w:uiPriority="51"/>
-    <w:lsdException w:name="Grid Table 7 Colorful Accent 5" w:uiPriority="52"/>
-    <w:lsdException w:name="Grid Table 1 Light Accent 6" w:uiPriority="46"/>
-    <w:lsdException w:name="Grid Table 2 Accent 6" w:uiPriority="47"/>
-    <w:lsdException w:name="Grid Table 3 Accent 6" w:uiPriority="48"/>
-    <w:lsdException w:name="Grid Table 4 Accent 6" w:uiPriority="49"/>
-    <w:lsdException w:name="Grid Table 5 Dark Accent 6" w:uiPriority="50"/>
-    <w:lsdException w:name="Grid Table 6 Colorful Accent 6" w:uiPriority="51"/>
-    <w:lsdException w:name="Grid Table 7 Colorful Accent 6" w:uiPriority="52"/>
-    <w:lsdException w:name="List Table 1 Light" w:uiPriority="46"/>
-    <w:lsdException w:name="List Table 2" w:uiPriority="47"/>
-    <w:lsdException w:name="List Table 3" w:uiPriority="48"/>
-    <w:lsdException w:name="List Table 4" w:uiPriority="49"/>
-    <w:lsdException w:name="List Table 5 Dark" w:uiPriority="50"/>
-    <w:lsdException w:name="List Table 6 Colorful" w:uiPriority="51"/>
-    <w:lsdException w:name="List Table 7 Colorful" w:uiPriority="52"/>
-    <w:lsdException w:name="List Table 1 Light Accent 1" w:uiPriority="46"/>
-    <w:lsdException w:name="List Table 2 Accent 1" w:uiPriority="47"/>
-    <w:lsdException w:name="List Table 3 Accent 1" w:uiPriority="48"/>
-    <w:lsdException w:name="List Table 4 Accent 1" w:uiPriority="49"/>
-    <w:lsdException w:name="List Table 5 Dark Accent 1" w:uiPriority="50"/>
-    <w:lsdException w:name="List Table 6 Colorful Accent 1" w:uiPriority="51"/>
-    <w:lsdException w:name="List Table 7 Colorful Accent 1" w:uiPriority="52"/>
-    <w:lsdException w:name="List Table 1 Light Accent 2" w:uiPriority="46"/>
-    <w:lsdException w:name="List Table 2 Accent 2" w:uiPriority="47"/>
-    <w:lsdException w:name="List Table 3 Accent 2" w:uiPriority="48"/>
-    <w:lsdException w:name="List Table 4 Accent 2" w:uiPriority="49"/>
-    <w:lsdException w:name="List Table 5 Dark Accent 2" w:uiPriority="50"/>
-    <w:lsdException w:name="List Table 6 Colorful Accent 2" w:uiPriority="51"/>
-    <w:lsdException w:name="List Table 7 Colorful Accent 2" w:uiPriority="52"/>
-    <w:lsdException w:name="List Table 1 Light Accent 3" w:uiPriority="46"/>
-    <w:lsdException w:name="List Table 2 Accent 3" w:uiPriority="47"/>
-    <w:lsdException w:name="List Table 3 Accent 3" w:uiPriority="48"/>
-    <w:lsdException w:name="List Table 4 Accent 3" w:uiPriority="49"/>
-    <w:lsdException w:name="List Table 5 Dark Accent 3" w:uiPriority="50"/>
-    <w:lsdException w:name="List Table 6 Colorful Accent 3" w:uiPriority="51"/>
-    <w:lsdException w:name="List Table 7 Colorful Accent 3" w:uiPriority="52"/>
-    <w:lsdException w:name="List Table 1 Light Accent 4" w:uiPriority="46"/>
-    <w:lsdException w:name="List Table 2 Accent 4" w:uiPriority="47"/>
-    <w:lsdException w:name="List Table 3 Accent 4" w:uiPriority="48"/>
-    <w:lsdException w:name="List Table 4 Accent 4" w:uiPriority="49"/>
-    <w:lsdException w:name="List Table 5 Dark Accent 4" w:uiPriority="50"/>
-    <w:lsdException w:name="List Table 6 Colorful Accent 4" w:uiPriority="51"/>
-    <w:lsdException w:name="List Table 7 Colorful Accent 4" w:uiPriority="52"/>
-    <w:lsdException w:name="List Table 1 Light Accent 5" w:uiPriority="46"/>
-    <w:lsdException w:name="List Table 2 Accent 5" w:uiPriority="47"/>
-    <w:lsdException w:name="List Table 3 Accent 5" w:uiPriority="48"/>
-    <w:lsdException w:name="List Table 4 Accent 5" w:uiPriority="49"/>
-    <w:lsdException w:name="List Table 5 Dark Accent 5" w:uiPriority="50"/>
-    <w:lsdException w:name="List Table 6 Colorful Accent 5" w:uiPriority="51"/>
-    <w:lsdException w:name="List Table 7 Colorful Accent 5" w:uiPriority="52"/>
-    <w:lsdException w:name="List Table 1 Light Accent 6" w:uiPriority="46"/>
-    <w:lsdException w:name="List Table 2 Accent 6" w:uiPriority="47"/>
-    <w:lsdException w:name="List Table 3 Accent 6" w:uiPriority="48"/>
-    <w:lsdException w:name="List Table 4 Accent 6" w:uiPriority="49"/>
-    <w:lsdException w:name="List Table 5 Dark Accent 6" w:uiPriority="50"/>
-    <w:lsdException w:name="List Table 6 Colorful Accent 6" w:uiPriority="51"/>
-    <w:lsdException w:name="List Table 7 Colorful Accent 6" w:uiPriority="52"/>
-  </w:latentStyles>
-  <w:style w:type="paragraph" w:default="1" w:styleId="Normal">
-    <w:name w:val="Normal"/>
-    <w:qFormat/>
-  </w:style>
-  <w:style w:type="character" w:default="1" w:styleId="DefaultParagraphFont">
-    <w:name w:val="Default Paragraph Font"/>
-    <w:uiPriority w:val="1"/>
-    <w:semiHidden/>
-    <w:unhideWhenUsed/>
-  </w:style>
-  <w:style w:type="table" w:default="1" w:styleId="TableNormal">
-    <w:name w:val="Normal Table"/>
-    <w:uiPriority w:val="99"/>
-    <w:semiHidden/>
-    <w:unhideWhenUsed/>
-    <w:tblPr>
-      <w:tblInd w:w="0" w:type="dxa"/>
-      <w:tblCellMar>
-        <w:top w:w="0" w:type="dxa"/>
-        <w:left w:w="108" w:type="dxa"/>
-        <w:bottom w:w="0" w:type="dxa"/>
-        <w:right w:w="108" w:type="dxa"/>
-      </w:tblCellMar>
-    </w:tblPr>
-  </w:style>
-  <w:style w:type="numbering" w:default="1" w:styleId="NoList">
-    <w:name w:val="No List"/>
-    <w:uiPriority w:val="99"/>
-    <w:semiHidden/>
-    <w:unhideWhenUsed/>
-  </w:style>
-  <w:style w:type="character" w:styleId="PlaceholderText">
-    <w:name w:val="Placeholder Text"/>
-    <w:basedOn w:val="DefaultParagraphFont"/>
-    <w:uiPriority w:val="99"/>
-    <w:semiHidden/>
-    <w:rsid w:val="0065422B"/>
-    <w:rPr>
-      <w:color w:val="808080"/>
-    </w:rPr>
-  </w:style>
-</w:styles>
-</file>
-
-<file path=word/glossary/webSettings.xml><?xml version="1.0" encoding="utf-8"?>
-<w:webSettings xmlns:mc="http://schemas.openxmlformats.org/markup-compatibility/2006" xmlns:r="http://schemas.openxmlformats.org/officeDocument/2006/relationships" xmlns:w="http://schemas.openxmlformats.org/wordprocessingml/2006/main" xmlns:w14="http://schemas.microsoft.com/office/word/2010/wordml" xmlns:w15="http://schemas.microsoft.com/office/word/2012/wordml" xmlns:w16se="http://schemas.microsoft.com/office/word/2015/wordml/symex" mc:Ignorable="w14 w15 w16se">
-  <w:optimizeForBrowser/>
-  <w:allowPNG/>
-</w:webSettings>
-</file>
-
 <file path=word/theme/theme1.xml><?xml version="1.0" encoding="utf-8"?>
 <a:theme xmlns:a="http://schemas.openxmlformats.org/drawingml/2006/main" name="Office Theme">
   <a:themeElements>
@@ -11901,7 +11842,7 @@
 </file>
 
 <file path=customXml/itemProps1.xml><?xml version="1.0" encoding="utf-8"?>
-<ds:datastoreItem xmlns:ds="http://schemas.openxmlformats.org/officeDocument/2006/customXml" ds:itemID="{6413E2DE-7288-4BBC-887F-F9D84DAB4E1F}">
+<ds:datastoreItem xmlns:ds="http://schemas.openxmlformats.org/officeDocument/2006/customXml" ds:itemID="{476EDF15-0C1C-4990-BE84-81124A9A13E8}">
   <ds:schemaRefs>
     <ds:schemaRef ds:uri="http://schemas.openxmlformats.org/officeDocument/2006/bibliography"/>
   </ds:schemaRefs>

</xml_diff>